<commit_message>
correction ortho partie famille faite (avec word cette fois-ci)
</commit_message>
<xml_diff>
--- a/index/_book/thesis.docx
+++ b/index/_book/thesis.docx
@@ -4443,13 +4443,13 @@
         <w:rPr>
           <w:b/>
         </w:rPr>
-        <w:t xml:space="preserve">Frequence des variants :</w:t>
-      </w:r>
-      <w:r>
-        <w:t xml:space="preserve"> </w:t>
-      </w:r>
-      <w:r>
-        <w:t xml:space="preserve">La fréquence d'un variant dans la population générale est un moyen rapide d'avoir un avis sur l'effet délétère de celui-ci. En effet, il est peu probable qu'un retrouvé fréquement dans la population générale soit causal d'une pathologie sévère. Ainsi nous avons filtré pour l'ensemble de nos patients l'ensemble des variants ayant une fréquence</w:t>
+        <w:t xml:space="preserve">Fréquence des variants :</w:t>
+      </w:r>
+      <w:r>
+        <w:t xml:space="preserve"> </w:t>
+      </w:r>
+      <w:r>
+        <w:t xml:space="preserve">La fréquence d'un variant dans la population générale est un moyen rapide d'avoir un avis sur l'effet délétère de celui-ci. En effet, il est peu probable qu'un retrouvé fréquemment dans la population générale soit causal d'une pathologie sévère. Ainsi nous avons filtré pour l'ensemble de nos patients l'ensemble des variants ayant une fréquence</w:t>
       </w:r>
       <w:r>
         <w:t xml:space="preserve"> </w:t>
@@ -4484,7 +4484,7 @@
         <w:t xml:space="preserve"> </w:t>
       </w:r>
       <w:r>
-        <w:t xml:space="preserve">Au cours de nos différentes études, nous avons été ammené à séquencé 134. L'ensemble de ces individus peuvent être soit sains soit présenter l'un des 6 phénotypes étudié au cours de nos différentes études (</w:t>
+        <w:t xml:space="preserve">Au cours de nos différentes études, nous avons été amené à séquencé 134. L'ensemble de ces individus peuvent être soit sains soit présenter l'un des 6 phénotypes étudié au cours de nos différentes études (</w:t>
       </w:r>
       <w:r>
         <w:rPr>
@@ -4502,7 +4502,7 @@
         <w:t xml:space="preserve">??</w:t>
       </w:r>
       <w:r>
-        <w:t xml:space="preserve">). Ces phénotypes étant très différent, il n'est pas abérant d'emmetre l'hypothèse qu'ils que leurs causes génétiques le soient égallement. De même, les variants recherchés étant rares, il est peu probable qu'un individu porte les variants de deux phénotypes différents. Ainsi, pour chacune des 6 familles, nous avons pu constituer une cohorte contrôle composée dans l'ensemble des patients précédemment analysés et ne présentant pas le même phénotype que celui étudié dans la famille (</w:t>
+        <w:t xml:space="preserve">). Ces phénotypes étant très différent, il n'est pas abrrant d'emettre l'hypothèse qu'ils que leurs causes génétiques le soient également. De même, les variants recherchés étant rares, il est peu probable qu'un individu porte les variants de deux phénotypes différents. Ainsi, pour chacune des 6 familles, nous avons pu constituer une cohorte contrôle composée dans l'ensemble des patients précédemment analysés et ne présentant pas le même phénotype que celui étudié dans la famille (</w:t>
       </w:r>
       <w:r>
         <w:rPr>
@@ -4580,7 +4580,7 @@
         <w:pStyle w:val="BodyText"/>
       </w:pPr>
       <w:r>
-        <w:t xml:space="preserve">Comme on pouvait s'y attendre, ces six filtres on un pouvoir discriminant extrêmemnt différent (</w:t>
+        <w:t xml:space="preserve">Comme on pouvait s'y attendre, ces six filtres on un pouvoir discriminant extrêmement différent (</w:t>
       </w:r>
       <w:r>
         <w:rPr>
@@ -4667,7 +4667,7 @@
         <w:t xml:space="preserve">A</w:t>
       </w:r>
       <w:r>
-        <w:t xml:space="preserve">). Ceux-ci étant tous filtrés, on s'attendais donc à une valeure aussi élevée. On peut égallement constater l'importance de la cohorte contrôle qui, je le rapelle, permet de filtrer l'ensemble des variants homozygotes observés en son sein, puisque ce filtre permet retirer entre 76.5 et 88.4% des variants de chaque individus (</w:t>
+        <w:t xml:space="preserve">). Ceux-ci étant tous filtrés, on s'attendait donc à une valeur aussi élevée. On peut également constater l'importance de la cohorte contrôle qui, je le rappelle, permet de filtrer l'ensemble des variants homozygotes observés en son sein, puisque ce filtre permet retirer entre 76.5 et 88.4% des variants de chaque individus (</w:t>
       </w:r>
       <w:r>
         <w:rPr>
@@ -4705,7 +4705,7 @@
         <w:pStyle w:val="BodyText"/>
       </w:pPr>
       <w:r>
-        <w:t xml:space="preserve">Cependant, regarder uniquement le pourcentage de variants filtrés par chaque filtre révèle une information partielle. En effet, dans ce cas de figure, on obsèrve la quantité de variant éliminé par chaque filtre indépendemment les un des autres. Ainsi, un même variant peut donc être filtrer par plusieurs filtre. Dès lors, il faut égallement analyser la quantité de variants filtrés</w:t>
+        <w:t xml:space="preserve">Cependant, regarder uniquement le pourcentage de variants filtrés par chaque filtre révèle une information partielle. En effet, dans ce cas de figure, on observe la quantité de variant éliminé par chaque filtre indépendamment les un des autres. Ainsi, un même variant peut donc être filtrer par plusieurs filtre. Dès lors, il faut également analyser la quantité de variants filtrés</w:t>
       </w:r>
       <w:r>
         <w:t xml:space="preserve"> </w:t>
@@ -4750,7 +4750,7 @@
         <w:t xml:space="preserve">B</w:t>
       </w:r>
       <w:r>
-        <w:t xml:space="preserve">) il est tout de même intéréssant de noter que désormai le filtre "Variant impact" apparait moins efficaces que les filtres "Ctrl" et "Genotype" en filtrant spécifiquement une moyenne de 253 variants par individu contre 423 pour le filtre génotype et 882 pour le filtre "Ctrl". Ainsi, ce dernier devient celui filtrant spécifiquement le plus de variants avec entre 364 et 1060 variants spécifiquement filtrés par patients confirmant ainsi l'importance de ce filtre dans nos analyses. Aussi, les filtres "Transcript relevance", "Union" et "Frequency" apparaissent desormai comme étant annecdotique en comparaison aux trois autres filtres puisqu'ils filtres au maximum 43 variants spécifiques (</w:t>
+        <w:t xml:space="preserve">) il est tout de même intéressant de noter que désormais le filtre "Variant impact" apparait moins efficaces que les filtres "Ctrl" et "Genotype" en filtrant spécifiquement une moyenne de 253 variants par individu contre 423 pour le filtre génotype et 882 pour le filtre "Ctrl". Ainsi, ce dernier devient celui filtrant spécifiquement le plus de variants avec entre 364 et 1060 variants spécifiquement filtrés par patients confirmant ainsi l'importance de ce filtre dans nos analyses. Aussi, les filtres "Transcript relevance", "Union" et "Frequency" apparaissent désormais comme étant anecdotiques en comparaison aux trois autres filtres puisqu'ils filtres au maximum 43 variants spécifiques (</w:t>
       </w:r>
       <w:r>
         <w:rPr>
@@ -4873,7 +4873,7 @@
         <w:pStyle w:val="BodyText"/>
       </w:pPr>
       <w:r>
-        <w:t xml:space="preserve">Après avoir appliquer l'ensemble de ces filtres, seuls quelques variants subsistent nous permettant d'obtenir unle liste de gènes restrainte pour chaque famille (</w:t>
+        <w:t xml:space="preserve">Après avoir appliquer l'ensemble de ces filtres, seuls quelques variants subsistent nous permettant d'obtenir une liste de gènes restreinte pour chaque famille (</w:t>
       </w:r>
       <w:r>
         <w:rPr>
@@ -4956,7 +4956,7 @@
         <w:t xml:space="preserve"> </w:t>
       </w:r>
       <w:r>
-        <w:t xml:space="preserve">chez la souris avait déjà été identifiée comme induisant des defauts de la spermatogénèse</w:t>
+        <w:t xml:space="preserve">chez la souris avait déjà été identifiée comme induisant des défauts de la spermatogenèse</w:t>
       </w:r>
       <w:r>
         <w:t xml:space="preserve"> </w:t>
@@ -5023,7 +5023,7 @@
         <w:t xml:space="preserve"> </w:t>
       </w:r>
       <w:r>
-        <w:t xml:space="preserve">a passé l'ensemble des filtres. Nos connaissance sur la fonction de se gène et nottamment son rôle dans l'activation ovocytaire (TODO: REF) on fait de ce gène le candidat idéal pour expliquer le phénotype de ces deux frères.</w:t>
+        <w:t xml:space="preserve">a passé l'ensemble des filtres. Nos connaissance sur la fonction de se gène et notamment son rôle dans l'activation ovocytaire (TODO: REF) on fait de ce gène le candidat idéal pour expliquer le phénotype de ces deux frères.</w:t>
       </w:r>
       <w:r>
         <w:br w:type="textWrapping"/>
@@ -5071,7 +5071,7 @@
         <w:t xml:space="preserve"> </w:t>
       </w:r>
       <w:r>
-        <w:t xml:space="preserve">: À l'issus des filtres, 2 gènes ressortaient chez ces deux frères :</w:t>
+        <w:t xml:space="preserve">: À l'issue des filtres, 2 gènes ressortaient chez ces deux frères :</w:t>
       </w:r>
       <w:r>
         <w:t xml:space="preserve"> </w:t>
@@ -5717,7 +5717,7 @@
         <w:t xml:space="preserve"> </w:t>
       </w:r>
       <w:r>
-        <w:t xml:space="preserve">pour une parie des 611 individus analyser ainsi que contribué à l'extraction de l'ARN testiculaire des souris pour l'analyse fonctionelle du gène</w:t>
+        <w:t xml:space="preserve">pour une parie des 611 individus analyser ainsi que contribué à l'extraction de l'ARN testiculaire des souris pour l'analyse fonctionnelle du gène</w:t>
       </w:r>
       <w:r>
         <w:t xml:space="preserve"> </w:t>
@@ -5774,7 +5774,7 @@
         <w:t xml:space="preserve"> </w:t>
       </w:r>
       <w:r>
-        <w:t xml:space="preserve">: Dans cet article j'ai, effectué l'integralité des analyses bioinformatiques des données d'exomes effectués sur deux frères infertiles présentant des échecs de fécondation.</w:t>
+        <w:t xml:space="preserve">: Dans cet article j'ai, effectué l'intégralité des analyses bioinformatiques des données d'exomes effectués sur deux frères infertiles présentant des échecs de fécondation.</w:t>
       </w:r>
       <w:r>
         <w:br w:type="textWrapping"/>
@@ -5816,7 +5816,7 @@
         <w:t xml:space="preserve"> </w:t>
       </w:r>
       <w:r>
-        <w:t xml:space="preserve">: Dans cet article j'ai, comme précédemment, effectué l'integralité des analyses bioinformatiques des données d'exomes effectués sur deux frères infertiles présentant des échecs de fécondation.</w:t>
+        <w:t xml:space="preserve">: Dans cet article j'ai, comme précédemment, effectué l'ensemble des analyses bioinformatiques des données d'exomes effectués sur deux frères infertiles présentant des échecs de fécondation.</w:t>
       </w:r>
     </w:p>
     <w:p>
@@ -5824,7 +5824,7 @@
         <w:pStyle w:val="FirstParagraph"/>
       </w:pPr>
       <w:r>
-        <w:t xml:space="preserve">Pour une d'entre elle, un cadidat potentiel a pu être mis en évidence avec le gène</w:t>
+        <w:t xml:space="preserve">Pour une d'entre elle, un candidat potentiel a pu être mis en évidence avec le gène</w:t>
       </w:r>
       <w:r>
         <w:t xml:space="preserve"> </w:t>
@@ -5865,7 +5865,7 @@
         <w:pStyle w:val="BodyText"/>
       </w:pPr>
       <w:r>
-        <w:t xml:space="preserve">Pour les 2 familles restantes, aucun variant n'a pu pour l'instant expliquer leur phénotype. L'explication la plus vraissemblable est que le variant ait été filtré par l'un de nos six filtres, probablement celui consistant à filtrer l'ensemble des variants hétérozygotes. En effet, l'hypothèse d'un variant causal homozygote était extrêmement crédible pour les familles AZ, FF et MMAF2 étant donné l'historique consanguin de ces 3 familles dont les parents sont à caque fois apparentés. En revanche rien ne laisse supposé une telle chose pour les familles restantes. Cependant, le filtre des variants hétérozygotes pour l'ensemble des patients de ces 3 familles a été maintenu en première intention afin de faciliter les analyses en réduisant au maximum le nombre de variant. Au vus des résultats il apparait clair que les variant responsable de leur phénotypes aient été filtrés pour au moins 2 de ces familles . Dès lors, l'ensemble des analyses effectuées lors de l'étape de filtrage doiventr être refaites en changeant les paramètres de filtrage. Cette fois-ci, les variants hétérozygotes seront conservés et les gènes sur lesquels au moins deux variants hétérozygotes seront recanssés seront analysés en priorité. En effet, bien que les analyses exomiques nous fournissent en l'état pas d'informations suffisante pour savoir si ces deux variants sont présent sur le même allèle ou bien sur deux allèles différents, cela pourrait-être la signature de variants hétérozygotes composites. C'est donc sur ces analyses que se concentre actuellement notre équipe.</w:t>
+        <w:t xml:space="preserve">Pour les 2 familles restantes, aucun variant n'a pu pour l'instant expliquer leur phénotype. L'explication la plus vraisemblable est que le variant ait été filtré par l'un de nos six filtres, probablement celui consistant à filtrer l'ensemble des variants hétérozygotes. En effet, l'hypothèse d'un variant causal homozygote était extrêmement crédible pour les familles AZ, FF et MMAF2 étant donné l'historique consanguin de ces 3 familles dont les parents sont à caque fois apparentés. En revanche rien ne laisse supposé une telle chose pour les familles restantes. Cependant, le filtre des variants hétérozygotes pour l'ensemble des patients de ces 3 familles a été maintenu en première intention afin de faciliter les analyses en réduisant au maximum le nombre de variant. Au vus des résultats il apparait clair que les variant responsable de leur phénotypes aient été filtrés pour au moins 2 de ces familles . Dès lors, l'ensemble des analyses effectuées lors de l'étape de filtrage doivent être refaites en changeant les paramètres de filtrage. Cette fois-ci, les variants hétérozygotes seront conservés et les gènes sur lesquels au moins deux variants hétérozygotes seront recensés seront analysés en priorité. En effet, bien que les analyses exomiques nous fournissent en l'état pas d'informations suffisante pour savoir si ces deux variants sont présent sur le même allèle ou bien sur deux allèles différents, cela pourrait-être la signature de variants hétérozygotes composites. C'est donc sur ces analyses que se concentre actuellement notre équipe.</w:t>
       </w:r>
     </w:p>
     <w:p>
@@ -5877,7 +5877,7 @@
           <wp:inline>
             <wp:extent cx="4620126" cy="3696101"/>
             <wp:effectExtent b="0" l="0" r="0" t="0"/>
-            <wp:docPr descr="Figure 8 Nombre de gènes passant l'ensemble des filtres par famille : Chaque barre représente une des familles analysées. La hauteure de cette barre correspond au nombre de gènes ayant passé l'ensemble des filtres pour chaque famille. Les barres vertes caractérisent les familles pour lesquelles le gène responsable de la pathologie a été identifié parmi la liste de gène (dans ce cas le symbole du gène est écrit au dessus de la barre). La barre orange caractérise la famille pour laquelle un candidat potentiel a été identifié (le symbole du gène est écrit au dessus suivit d'un &quot;?&quot;). Les Les barres rouges indique qu'aucun des gènes ayant passé les filtres pour ne semble expliquer le phénotype (dans ce cas il est écrit &quot;???&quot; au dessus de la barre)" id="1" name="Picture"/>
+            <wp:docPr descr="Figure 8 Nombre de gènes passant l'ensemble des filtres par famille : Chaque barre représente une des familles analysées. La hauteur de cette barre correspond au nombre de gènes ayant passé l'ensemble des filtres pour chaque famille. Les barres vertes caractérisent les familles pour lesquelles le gène responsable de la pathologie a été identifié parmi la liste de gène (dans ce cas le symbole du gène est écrit au dessus de la barre). La barre orange caractérise la famille pour laquelle un candidat potentiel a été identifié (le symbole du gène est écrit au dessus suivit d'un &quot;?&quot;). Les Les barres rouges indique qu'aucun des gènes ayant passé les filtres pour ne semble expliquer le phénotype (dans ce cas il est écrit &quot;???&quot; au dessus de la barre)" id="1" name="Picture"/>
             <a:graphic>
               <a:graphicData uri="http://schemas.openxmlformats.org/drawingml/2006/picture">
                 <pic:pic>
@@ -5920,7 +5920,7 @@
         <w:pStyle w:val="ImageCaption"/>
       </w:pPr>
       <w:r>
-        <w:t xml:space="preserve">Figure 8 Nombre de gènes passant l'ensemble des filtres par famille : Chaque barre représente une des familles analysées. La hauteure de cette barre correspond au nombre de gènes ayant passé l'ensemble des filtres pour chaque famille. Les barres vertes caractérisent les familles pour lesquelles le gène responsable de la pathologie a été identifié parmi la liste de gène (dans ce cas le symbole du gène est écrit au dessus de la barre). La barre orange caractérise la famille pour laquelle un candidat potentiel a été identifié (le symbole du gène est écrit au dessus suivit d'un "?"). Les Les barres rouges indique qu'aucun des gènes ayant passé les filtres pour ne semble expliquer le phénotype (dans ce cas il est écrit "???" au dessus de la barre)</w:t>
+        <w:t xml:space="preserve">Figure 8 Nombre de gènes passant l'ensemble des filtres par famille : Chaque barre représente une des familles analysées. La hauteur de cette barre correspond au nombre de gènes ayant passé l'ensemble des filtres pour chaque famille. Les barres vertes caractérisent les familles pour lesquelles le gène responsable de la pathologie a été identifié parmi la liste de gène (dans ce cas le symbole du gène est écrit au dessus de la barre). La barre orange caractérise la famille pour laquelle un candidat potentiel a été identifié (le symbole du gène est écrit au dessus suivit d'un "?"). Les Les barres rouges indique qu'aucun des gènes ayant passé les filtres pour ne semble expliquer le phénotype (dans ce cas il est écrit "???" au dessus de la barre)</w:t>
       </w:r>
     </w:p>
     <w:p>
@@ -6683,7 +6683,7 @@
     </w:lvl>
   </w:abstractNum>
   <w:abstractNum w:abstractNumId="990">
-    <w:nsid w:val="e1a5d55e"/>
+    <w:nsid w:val="68d477a9"/>
     <w:multiLevelType w:val="multilevel"/>
     <w:lvl w:ilvl="0">
       <w:numFmt w:val="bullet"/>
@@ -6764,7 +6764,7 @@
     </w:lvl>
   </w:abstractNum>
   <w:abstractNum w:abstractNumId="99411">
-    <w:nsid w:val="5be11b09"/>
+    <w:nsid w:val="881c9d5a"/>
     <w:multiLevelType w:val="multilevel"/>
     <w:lvl w:ilvl="0">
       <w:start w:val="1"/>
@@ -6852,7 +6852,7 @@
     </w:lvl>
   </w:abstractNum>
   <w:abstractNum w:abstractNumId="99711">
-    <w:nsid w:val="54cde059"/>
+    <w:nsid w:val="41d91ac0"/>
     <w:multiLevelType w:val="multilevel"/>
     <w:lvl w:ilvl="0">
       <w:start w:val="1"/>
@@ -6940,7 +6940,7 @@
     </w:lvl>
   </w:abstractNum>
   <w:abstractNum w:abstractNumId="99414">
-    <w:nsid w:val="65e99d88"/>
+    <w:nsid w:val="d1bc6281"/>
     <w:multiLevelType w:val="multilevel"/>
     <w:lvl w:ilvl="0">
       <w:start w:val="4"/>

</xml_diff>

<commit_message>
analyse cohorte, début de l'analyse n°4
</commit_message>
<xml_diff>
--- a/index/_book/thesis.docx
+++ b/index/_book/thesis.docx
@@ -7433,110 +7433,6 @@
     </w:p>
     <w:p>
       <w:pPr>
-        <w:pStyle w:val="BodyText"/>
-      </w:pPr>
-      <w:r>
-        <w:t xml:space="preserve">Afin de déterminer parmi cette ensemble de gènes ceux responsables du phénotype de nos patients, nous avons procédés en trois étapes :</w:t>
-      </w:r>
-    </w:p>
-    <w:p>
-      <w:pPr>
-        <w:pStyle w:val="Compact"/>
-        <w:numPr>
-          <w:numId w:val="1011"/>
-          <w:ilvl w:val="0"/>
-        </w:numPr>
-      </w:pPr>
-      <w:r>
-        <w:rPr>
-          <w:b/>
-        </w:rPr>
-        <w:t xml:space="preserve">Étape n°1</w:t>
-      </w:r>
-      <w:r>
-        <w:t xml:space="preserve"> </w:t>
-      </w:r>
-      <w:r>
-        <w:t xml:space="preserve">: Cette étape consiste à séléctionner uniquement les variants ayant un effet tronquant sur la protéine comme un décalage du cadre de lecture, l'apparition d'un codon stop prématuré ou encore une perturbation des sites accepteurs / donneur d'épissage. Une analyse de l'expression testiculaire des gènes retenus ainsi qu'une étude bibliographique nous permet ensuite de séléctionner tout ou partie de ceux-ci. Du fait des effets extremement délétères de ces variants, les patients ressortant de cette première étape sont considérés comme de confience élevée (</w:t>
-      </w:r>
-      <w:r>
-        <w:rPr>
-          <w:i/>
-        </w:rPr>
-        <w:t xml:space="preserve">High trust</w:t>
-      </w:r>
-      <w:r>
-        <w:t xml:space="preserve">).</w:t>
-      </w:r>
-      <w:r>
-        <w:br w:type="textWrapping"/>
-      </w:r>
-    </w:p>
-    <w:p>
-      <w:pPr>
-        <w:pStyle w:val="Compact"/>
-        <w:numPr>
-          <w:numId w:val="1011"/>
-          <w:ilvl w:val="0"/>
-        </w:numPr>
-      </w:pPr>
-      <w:r>
-        <w:rPr>
-          <w:b/>
-        </w:rPr>
-        <w:t xml:space="preserve">Étape n°2</w:t>
-      </w:r>
-      <w:r>
-        <w:t xml:space="preserve"> </w:t>
-      </w:r>
-      <w:r>
-        <w:t xml:space="preserve">: Pour l'ensemble des gènes retenus dans l'étape n°1, nous recherchons ensuite des patients portant, toujours à l'état homozygote, des variant aux effet non tronquant tel que des variants faux-sens ou encore des variants intronique situés proches des sites d'épissage. Dans le cas des variants faux-sens, les logiciels SIFT et PolyPhen sont ensuite utilisés afin de nous orienter quant à l'effet délétère du variant, bien que comme nous l'avons déjà vu, ces logiciels son contredisent regulièrement [TODO : ref!!!]. Au vus de la difficulté à déterminer l'effet délétère de ces variants, les patients identifiés au cours de cette étape sont marqués comme de confience modérée (</w:t>
-      </w:r>
-      <w:r>
-        <w:rPr>
-          <w:i/>
-        </w:rPr>
-        <w:t xml:space="preserve">Moderate trust</w:t>
-      </w:r>
-      <w:r>
-        <w:t xml:space="preserve">).</w:t>
-      </w:r>
-      <w:r>
-        <w:br w:type="textWrapping"/>
-      </w:r>
-    </w:p>
-    <w:p>
-      <w:pPr>
-        <w:pStyle w:val="Compact"/>
-        <w:numPr>
-          <w:numId w:val="1011"/>
-          <w:ilvl w:val="0"/>
-        </w:numPr>
-      </w:pPr>
-      <w:r>
-        <w:rPr>
-          <w:b/>
-        </w:rPr>
-        <w:t xml:space="preserve">Étape n°3</w:t>
-      </w:r>
-      <w:r>
-        <w:t xml:space="preserve"> </w:t>
-      </w:r>
-      <w:r>
-        <w:t xml:space="preserve">: Cette étape consiste à recherchere des patients éventuellement hétérozygotes composites, c'est à dire des patients portant deux variants hétérozygotes différents sur chacun des deux allèles d'un même gène. Malheuresement, dans le cadre de séquençage WES WGS, il est impossible de connaitre le "phasage" des variants, c'est à dire que l'on ne peut déterminer si deux variants hétérozygotes sont situés sur le même allèles ou sur deux allèles différents. Pour cela, des analyses de biologie moléculaire sont nécéssaire. C'est pour cette raison que les patients identifier au cours de cette étape sont labellisés comme étant de faible confience (</w:t>
-      </w:r>
-      <w:r>
-        <w:rPr>
-          <w:i/>
-        </w:rPr>
-        <w:t xml:space="preserve">Low trust</w:t>
-      </w:r>
-      <w:r>
-        <w:t xml:space="preserve">).</w:t>
-      </w:r>
-    </w:p>
-    <w:p>
-      <w:pPr>
         <w:pStyle w:val="FigureWithCaption"/>
       </w:pPr>
       <w:r>
@@ -7637,6 +7533,149 @@
     </w:p>
     <w:p>
       <w:pPr>
+        <w:pStyle w:val="BodyText"/>
+      </w:pPr>
+      <w:r>
+        <w:t xml:space="preserve">Afin de déterminer parmi cette ensemble de gènes ceux responsables du phénotype de nos patients, nous avons procédés en trois étapes :</w:t>
+      </w:r>
+    </w:p>
+    <w:p>
+      <w:pPr>
+        <w:pStyle w:val="Compact"/>
+        <w:numPr>
+          <w:numId w:val="1011"/>
+          <w:ilvl w:val="0"/>
+        </w:numPr>
+      </w:pPr>
+      <w:r>
+        <w:rPr>
+          <w:b/>
+        </w:rPr>
+        <w:t xml:space="preserve">Étape n°1</w:t>
+      </w:r>
+      <w:r>
+        <w:t xml:space="preserve"> </w:t>
+      </w:r>
+      <w:r>
+        <w:t xml:space="preserve">: Cette étape consiste à séléctionner uniquement les variants ayant un effet tronquant sur la protéine comme un décalage du cadre de lecture, l'apparition d'un codon stop prématuré ou encore une perturbation des sites accepteurs / donneur d'épissage. Une analyse de l'expression testiculaire des gènes retenus ainsi qu'une étude bibliographique nous permet ensuite de séléctionner tout ou partie de ceux-ci. Du fait des effets extremement délétères de ces variants, les patients ressortant de cette première étape sont considérés comme de confience élevée (</w:t>
+      </w:r>
+      <w:r>
+        <w:rPr>
+          <w:i/>
+        </w:rPr>
+        <w:t xml:space="preserve">High trust</w:t>
+      </w:r>
+      <w:r>
+        <w:t xml:space="preserve">).</w:t>
+      </w:r>
+      <w:r>
+        <w:br w:type="textWrapping"/>
+      </w:r>
+    </w:p>
+    <w:p>
+      <w:pPr>
+        <w:pStyle w:val="Compact"/>
+        <w:numPr>
+          <w:numId w:val="1011"/>
+          <w:ilvl w:val="0"/>
+        </w:numPr>
+      </w:pPr>
+      <w:r>
+        <w:rPr>
+          <w:b/>
+        </w:rPr>
+        <w:t xml:space="preserve">Étape n°2</w:t>
+      </w:r>
+      <w:r>
+        <w:t xml:space="preserve"> </w:t>
+      </w:r>
+      <w:r>
+        <w:t xml:space="preserve">: Pour l'ensemble des gènes retenus dans l'étape n°1, nous recherchons ensuite des patients portant, toujours à l'état homozygote, des variant aux effet non tronquant tel que des variants faux-sens ou encore des variants intronique situés proches des sites d'épissage. Dans le cas des variants faux-sens, les logiciels SIFT et PolyPhen sont ensuite utilisés afin de nous orienter quant à l'effet délétère du variant, bien que comme nous l'avons déjà vu, ces logiciels son contredisent regulièrement [TODO : ref!!!]. Au vus de la difficulté à déterminer l'effet délétère de ces variants, les patients identifiés au cours de cette étape sont marqués comme de confience modérée (</w:t>
+      </w:r>
+      <w:r>
+        <w:rPr>
+          <w:i/>
+        </w:rPr>
+        <w:t xml:space="preserve">Moderate trust</w:t>
+      </w:r>
+      <w:r>
+        <w:t xml:space="preserve">).</w:t>
+      </w:r>
+      <w:r>
+        <w:br w:type="textWrapping"/>
+      </w:r>
+    </w:p>
+    <w:p>
+      <w:pPr>
+        <w:pStyle w:val="Compact"/>
+        <w:numPr>
+          <w:numId w:val="1011"/>
+          <w:ilvl w:val="0"/>
+        </w:numPr>
+      </w:pPr>
+      <w:r>
+        <w:rPr>
+          <w:b/>
+        </w:rPr>
+        <w:t xml:space="preserve">Étape n°3</w:t>
+      </w:r>
+      <w:r>
+        <w:t xml:space="preserve"> </w:t>
+      </w:r>
+      <w:r>
+        <w:t xml:space="preserve">: Cette étape consiste à recherchere des patients éventuellement hétérozygotes composites, c'est à dire des patients portant deux variants hétérozygotes différents sur chacun des deux allèles d'un même gène. Malheuresement, dans le cadre de séquençage WES WGS, il est impossible de connaitre le "phasage" des variants, c'est à dire que l'on ne peut déterminer si deux variants hétérozygotes sont situés sur le même allèles ou sur deux allèles différents. Pour cela, des analyses de biologie moléculaire sont nécéssaire. C'est pour cette raison que les patients identifier au cours de cette étape sont labellisés comme étant de faible confience (</w:t>
+      </w:r>
+      <w:r>
+        <w:rPr>
+          <w:i/>
+        </w:rPr>
+        <w:t xml:space="preserve">Low trust</w:t>
+      </w:r>
+      <w:r>
+        <w:t xml:space="preserve">).</w:t>
+      </w:r>
+      <w:r>
+        <w:br w:type="textWrapping"/>
+      </w:r>
+    </w:p>
+    <w:p>
+      <w:pPr>
+        <w:pStyle w:val="Compact"/>
+        <w:numPr>
+          <w:numId w:val="1011"/>
+          <w:ilvl w:val="0"/>
+        </w:numPr>
+      </w:pPr>
+      <w:r>
+        <w:rPr>
+          <w:b/>
+        </w:rPr>
+        <w:t xml:space="preserve">Étape n°4</w:t>
+      </w:r>
+      <w:r>
+        <w:t xml:space="preserve"> </w:t>
+      </w:r>
+      <w:r>
+        <w:t xml:space="preserve">: Les données des patients pour lesquels les étapes 1 à 3 ont permis d'identifier un ou plusieurs variants causaux</w:t>
+      </w:r>
+      <w:r>
+        <w:t xml:space="preserve"> </w:t>
+      </w:r>
+      <w:r>
+        <w:rPr>
+          <w:b/>
+        </w:rPr>
+        <w:t xml:space="preserve">avec certitude</w:t>
+      </w:r>
+      <w:r>
+        <w:t xml:space="preserve"> </w:t>
+      </w:r>
+      <w:r>
+        <w:t xml:space="preserve">sont ensuite retirées pour les analyses ulterieures, allegeant ainsi le nombre de variant et donc de gène à analyser.</w:t>
+      </w:r>
+    </w:p>
+    <w:p>
+      <w:pPr>
         <w:pStyle w:val="Heading5"/>
       </w:pPr>
       <w:bookmarkStart w:id="58" w:name="dnah1-un-acteur-primordial-dans-le-phenotype-mmaf"/>
@@ -7671,7 +7710,52 @@
         <w:t xml:space="preserve"> </w:t>
       </w:r>
       <w:r>
-        <w:t xml:space="preserve">était encore le seul décrit comme responsable du phénotype MMAF faisant de lui un candidat évident pour expliquer le phénotype MMAF de nos patients. C'est pourquoi nos premières analyses ont ciblés spécifiquement ce gène. Nous avons alors effectué nos recherches en trois étapes :</w:t>
+        <w:t xml:space="preserve">était encore le seul décrit comme responsable du phénotype MMAF faisant de lui un candidat évident pour expliquer le phénotype MMAF de nos patients malgrés on expression non spécifique au testicule (</w:t>
+      </w:r>
+      <w:r>
+        <w:rPr>
+          <w:b/>
+        </w:rPr>
+        <w:t xml:space="preserve">Figure :</w:t>
+      </w:r>
+      <w:r>
+        <w:rPr>
+          <w:b/>
+        </w:rPr>
+        <w:t xml:space="preserve"> </w:t>
+      </w:r>
+      <w:r>
+        <w:t xml:space="preserve">15</w:t>
+      </w:r>
+      <w:r>
+        <w:t xml:space="preserve"> </w:t>
+      </w:r>
+      <w:r>
+        <w:t xml:space="preserve">-</w:t>
+      </w:r>
+      <w:r>
+        <w:t xml:space="preserve"> </w:t>
+      </w:r>
+      <w:r>
+        <w:rPr>
+          <w:b/>
+        </w:rPr>
+        <w:t xml:space="preserve">A</w:t>
+      </w:r>
+      <w:r>
+        <w:t xml:space="preserve">). C'est pourquoi nous avons appliquer les 3 étapes précédement décrites en ciblant spécifiquement les patients ayant des variants chevauchant les gène</w:t>
+      </w:r>
+      <w:r>
+        <w:t xml:space="preserve"> </w:t>
+      </w:r>
+      <w:r>
+        <w:rPr>
+          <w:i/>
+        </w:rPr>
+        <w:t xml:space="preserve">DNAH1</w:t>
+      </w:r>
+      <w:r>
+        <w:t xml:space="preserve">.</w:t>
       </w:r>
     </w:p>
     <w:p>
@@ -7679,7 +7763,7 @@
         <w:pStyle w:val="BodyText"/>
       </w:pPr>
       <w:r>
-        <w:t xml:space="preserve">Parmi l'ensemble de nos patients, 3 révélèrent porter au moins un variant homozygote passant l'ensemble des filtres sur le gène</w:t>
+        <w:t xml:space="preserve">Ainsi, nous avons pu identifier 3 de nos patients portant au moins un variant homozygote sur le gène</w:t>
       </w:r>
       <w:r>
         <w:t xml:space="preserve"> </w:t>
@@ -7691,7 +7775,22 @@
         <w:t xml:space="preserve">DNAH1</w:t>
       </w:r>
       <w:r>
-        <w:t xml:space="preserve">, candidat évident pour ce phénotype. Ainsi, le patient Ghs90 porte 3 variants successifs induisant 3 variation faux-sens, le patient Ghs95 porte lui un seul variant entrainant lui aussi un faux-sens et le patient Ghs122 porte un indel entrainant un décalage du cadre de lecture (</w:t>
+        <w:t xml:space="preserve"> </w:t>
+      </w:r>
+      <w:r>
+        <w:t xml:space="preserve">dont 1 portant un indel entrainant un décalage du cadre de lecture ayant ainsi un effet tronquant sur la protéine. Pour les 2 autres, le patient Ghs90 porte 3 variants successifs induisant 3 variation faux-sens, le patient Ghs95 porte lui un seul variant entrainant lui aussi un faux-sens. On peut noter que SIFT ne propose aucune prédiction pour aucun de ces trois faux-sens faux-sens tandis que PolyPhen les prédit tous comme</w:t>
+      </w:r>
+      <w:r>
+        <w:t xml:space="preserve"> </w:t>
+      </w:r>
+      <w:r>
+        <w:rPr>
+          <w:i/>
+        </w:rPr>
+        <w:t xml:space="preserve">benign</w:t>
+      </w:r>
+      <w:r>
+        <w:t xml:space="preserve">. Cependant, l'implication déjà bien connue de ce gène dans le phénotype MMAF (</w:t>
       </w:r>
       <w:r>
         <w:rPr>
@@ -7706,7 +7805,7 @@
         <w:t xml:space="preserve"> </w:t>
       </w:r>
       <w:r>
-        <w:t xml:space="preserve">??</w:t>
+        <w:t xml:space="preserve">5</w:t>
       </w:r>
       <w:r>
         <w:t xml:space="preserve">).</w:t>
@@ -7717,7 +7816,48 @@
         <w:pStyle w:val="BodyText"/>
       </w:pPr>
       <w:r>
-        <w:t xml:space="preserve">Ainsi, au vu de ces premières analyses, des variants dans le gène</w:t>
+        <w:t xml:space="preserve">La recherche d'hétérozygotes composites nous a permis d'identifier 6 autres patients. Parmis ceux-ci, on peut noter le patients Ghs36 portant à la fois un faux-sens prédit comme</w:t>
+      </w:r>
+      <w:r>
+        <w:t xml:space="preserve"> </w:t>
+      </w:r>
+      <w:r>
+        <w:rPr>
+          <w:i/>
+        </w:rPr>
+        <w:t xml:space="preserve">probably damaging</w:t>
+      </w:r>
+      <w:r>
+        <w:t xml:space="preserve"> </w:t>
+      </w:r>
+      <w:r>
+        <w:t xml:space="preserve">par PolyPhen (pas de prédiction pour SIFT) ainsi qu'un second entrainant la formation d'un codon stop prématuré. Pour les 5 autres, les variant entrainent pour la plupart des mutations faux-sens (</w:t>
+      </w:r>
+      <w:r>
+        <w:rPr>
+          <w:b/>
+        </w:rPr>
+        <w:t xml:space="preserve">Table :</w:t>
+      </w:r>
+      <w:r>
+        <w:rPr>
+          <w:b/>
+        </w:rPr>
+        <w:t xml:space="preserve"> </w:t>
+      </w:r>
+      <w:r>
+        <w:t xml:space="preserve">5</w:t>
+      </w:r>
+      <w:r>
+        <w:t xml:space="preserve">).</w:t>
+      </w:r>
+    </w:p>
+    <w:p>
+      <w:pPr>
+        <w:pStyle w:val="BodyText"/>
+      </w:pPr>
+      <w:r>
+        <w:t xml:space="preserve">Ainsi, cette première analyse nous a permis de révéler que 9 des 62 patients de notre cohorte portaient au moins 1 variant sur le gène</w:t>
       </w:r>
       <w:r>
         <w:t xml:space="preserve"> </w:t>
@@ -7732,28 +7872,7 @@
         <w:t xml:space="preserve"> </w:t>
       </w:r>
       <w:r>
-        <w:t xml:space="preserve">seraient responsables du phénotype MMAF de 3 patients.</w:t>
-      </w:r>
-      <w:r>
-        <w:t xml:space="preserve"> </w:t>
-      </w:r>
-      <w:r>
-        <w:t xml:space="preserve">Cependant, comme nous l'avons vu précédemment, bien que la stratégie consistant à filtrer l'ensemble des variants hétérozygotes chez les individus apparentés, celle-ci peut dans le cas d'individus non apparentés entrainer le filtrage du / des variants responsables du phénotype. Ces pourquoi nous avons ensuite cherché des patients potentiellement composites, c'est à dire des patients portant au moins deux allèles</w:t>
-      </w:r>
-      <w:r>
-        <w:t xml:space="preserve"> </w:t>
-      </w:r>
-      <w:r>
-        <w:rPr>
-          <w:b/>
-        </w:rPr>
-        <w:t xml:space="preserve">différents</w:t>
-      </w:r>
-      <w:r>
-        <w:t xml:space="preserve"> </w:t>
-      </w:r>
-      <w:r>
-        <w:t xml:space="preserve">mutés sur le même gène. Pour cela, nous avons recenser l'ensemble des patients portant au moins deux variants hétérozygotes différents sur le gène</w:t>
+        <w:t xml:space="preserve">et que pour 3 d'entre eux ce(s) variants étaient présents à l'état homozygote. Ainsi, les mutations du gène</w:t>
       </w:r>
       <w:r>
         <w:t xml:space="preserve"> </w:t>
@@ -7765,34 +7884,43 @@
         <w:t xml:space="preserve">DNAH1</w:t>
       </w:r>
       <w:r>
-        <w:t xml:space="preserve">. Cette stratégie nous a ainsi permis de découvrir 6 nouveaux patients pour lesquels le gène</w:t>
-      </w:r>
-      <w:r>
-        <w:t xml:space="preserve"> </w:t>
-      </w:r>
-      <w:r>
-        <w:rPr>
-          <w:i/>
-        </w:rPr>
-        <w:t xml:space="preserve">DNAH1</w:t>
-      </w:r>
-      <w:r>
-        <w:t xml:space="preserve"> </w:t>
-      </w:r>
-      <w:r>
-        <w:t xml:space="preserve">serait responsable du phénotype MMAF. Il faut tout de même noter, qu'en raison de la non connaissance du phasage des variants dans le cas de séquençage WES, le génotype de ces 6 patients est à confirmer de sorte à être certains que les deux variants se situent bien sur deux allèles différents de</w:t>
-      </w:r>
-      <w:r>
-        <w:t xml:space="preserve"> </w:t>
-      </w:r>
-      <w:r>
-        <w:rPr>
-          <w:i/>
-        </w:rPr>
-        <w:t xml:space="preserve">DNAH1</w:t>
-      </w:r>
-      <w:r>
-        <w:t xml:space="preserve">, un sur celui provenant du père et un autre sur celui provenant de la mère.</w:t>
+        <w:t xml:space="preserve"> </w:t>
+      </w:r>
+      <w:r>
+        <w:t xml:space="preserve">seraient ainsi responsables du phénotype MMAF de 5 % si l'on ne considère que les patients portant un variant homozygote à 15 % si l'on compte égallement les patients potentiellement héérozygotes composites (</w:t>
+      </w:r>
+      <w:r>
+        <w:rPr>
+          <w:b/>
+        </w:rPr>
+        <w:t xml:space="preserve">Figure :</w:t>
+      </w:r>
+      <w:r>
+        <w:rPr>
+          <w:b/>
+        </w:rPr>
+        <w:t xml:space="preserve"> </w:t>
+      </w:r>
+      <w:r>
+        <w:t xml:space="preserve">15</w:t>
+      </w:r>
+      <w:r>
+        <w:t xml:space="preserve"> </w:t>
+      </w:r>
+      <w:r>
+        <w:t xml:space="preserve">-</w:t>
+      </w:r>
+      <w:r>
+        <w:t xml:space="preserve"> </w:t>
+      </w:r>
+      <w:r>
+        <w:rPr>
+          <w:b/>
+        </w:rPr>
+        <w:t xml:space="preserve">B</w:t>
+      </w:r>
+      <w:r>
+        <w:t xml:space="preserve">).</w:t>
       </w:r>
     </w:p>
     <w:p>
@@ -7800,22 +7928,7 @@
         <w:pStyle w:val="BodyText"/>
       </w:pPr>
       <w:r>
-        <w:t xml:space="preserve">Néanmoins, les mutations du gène</w:t>
-      </w:r>
-      <w:r>
-        <w:t xml:space="preserve"> </w:t>
-      </w:r>
-      <w:r>
-        <w:rPr>
-          <w:i/>
-        </w:rPr>
-        <w:t xml:space="preserve">DNAH1</w:t>
-      </w:r>
-      <w:r>
-        <w:t xml:space="preserve"> </w:t>
-      </w:r>
-      <w:r>
-        <w:t xml:space="preserve">seraient ainsi responsables du phénotype MMAF de 15 % des individus de notre cohorte. Bien que ce pourcentage soit en deçà des 40% (TODO: à confirmer!) observés dans notre étude précédente</w:t>
+        <w:t xml:space="preserve">Bien que ce pourcentage soit en deçà des 40% (TODO: à confirmer!) observés dans notre étude précédente</w:t>
       </w:r>
       <w:r>
         <w:t xml:space="preserve"> </w:t>
@@ -7838,7 +7951,7 @@
         <w:t xml:space="preserve">)</w:t>
       </w:r>
       <w:r>
-        <w:t xml:space="preserve">, ces résultats tendent à confirmer le rôle primordial de la protéine DNAH1 dans la structure du flagelle et l'implication majeure du gène</w:t>
+        <w:t xml:space="preserve">, ces résultats confirment néanmoins le rôle primordial de la protéine DNAH1 dans la structure du flagelle et l'implication majeure du gène</w:t>
       </w:r>
       <w:r>
         <w:t xml:space="preserve"> </w:t>
@@ -7855,226 +7968,11 @@
       <w:r>
         <w:t xml:space="preserve">dans le phénotype MMAF.</w:t>
       </w:r>
-    </w:p>
-    <w:p>
-      <w:pPr>
-        <w:pStyle w:val="BodyText"/>
-      </w:pPr>
-      <w:r>
-        <w:t xml:space="preserve">La cause génétique expliquant le phénotype MMAF ayant été identifié avec certitude chez au moins 3 de ces 9, l'intégralité de leurs variants spécifiques (retrouvés chez aucun autre patients) fut retirer de notre liste réduisant celle-ci à 1595 variants impactant 1342 gènes différents.</w:t>
-      </w:r>
-    </w:p>
-    <w:p>
-      <w:pPr>
-        <w:pStyle w:val="Heading5"/>
-      </w:pPr>
-      <w:bookmarkStart w:id="59" w:name="les-nouveaux-acteurs"/>
-      <w:bookmarkEnd w:id="59"/>
-      <w:r>
-        <w:t xml:space="preserve">Les nouveaux acteurs</w:t>
-      </w:r>
-    </w:p>
-    <w:p>
-      <w:pPr>
-        <w:pStyle w:val="FirstParagraph"/>
-      </w:pPr>
-      <w:r>
-        <w:t xml:space="preserve">Ensuite, afin de nous orienter dans nos recherches, nous nous sommes basés sur une étude de 2012 qui établissait une liste des gènes humains pouvant être impliqués dans cilliome, c'est à dire (todo def cilliome)</w:t>
-      </w:r>
-      <w:r>
-        <w:t xml:space="preserve"> </w:t>
-      </w:r>
-      <w:r>
-        <w:t xml:space="preserve">(Ivliev, ’t Hoen, Roon-Mom, Peters, &amp; Sergeeva,</w:t>
-      </w:r>
-      <w:r>
-        <w:t xml:space="preserve"> </w:t>
-      </w:r>
-      <w:hyperlink w:anchor="ref-Ivliev2012">
-        <w:r>
-          <w:rPr>
-            <w:rStyle w:val="Hyperlink"/>
-          </w:rPr>
-          <w:t xml:space="preserve">2012</w:t>
-        </w:r>
-      </w:hyperlink>
-      <w:r>
-        <w:t xml:space="preserve">)</w:t>
-      </w:r>
-      <w:r>
-        <w:t xml:space="preserve">. La constitution de cette liste se basait à la fois sur les données de CilDB [ref ? ] et de MEDLINE [ ref ? ] mais aussi des analyse</w:t>
-      </w:r>
-      <w:r>
-        <w:t xml:space="preserve"> </w:t>
-      </w:r>
-      <w:r>
-        <w:rPr>
-          <w:i/>
-        </w:rPr>
-        <w:t xml:space="preserve">in silico</w:t>
-      </w:r>
-      <w:r>
-        <w:t xml:space="preserve"> </w:t>
-      </w:r>
-      <w:r>
-        <w:t xml:space="preserve">permettant d'effectuer des prédiction. Ainsi, chaque gène était classé dans l'une des ... catégories suivantes en fonction des preuves déjà existante (au moment de l'étude) permettant de lier un gène au cilliome humain :</w:t>
-      </w:r>
-      <w:r>
-        <w:t xml:space="preserve"> </w:t>
-      </w:r>
-      <w:r>
-        <w:rPr>
-          <w:b/>
-        </w:rPr>
-        <w:t xml:space="preserve">Strong evidence from previous studies</w:t>
-      </w:r>
-      <w:r>
-        <w:t xml:space="preserve"> </w:t>
-      </w:r>
-      <w:r>
-        <w:t xml:space="preserve">(Strong),</w:t>
-      </w:r>
-      <w:r>
-        <w:t xml:space="preserve"> </w:t>
-      </w:r>
-      <w:r>
-        <w:rPr>
-          <w:b/>
-        </w:rPr>
-        <w:t xml:space="preserve">Weak evidence from previous studies</w:t>
-      </w:r>
-      <w:r>
-        <w:t xml:space="preserve"> </w:t>
-      </w:r>
-      <w:r>
-        <w:t xml:space="preserve">(Weak) et</w:t>
-      </w:r>
-      <w:r>
-        <w:t xml:space="preserve"> </w:t>
-      </w:r>
-      <w:r>
-        <w:rPr>
-          <w:b/>
-        </w:rPr>
-        <w:t xml:space="preserve">No evidence from previous studies</w:t>
-      </w:r>
-      <w:r>
-        <w:t xml:space="preserve"> </w:t>
-      </w:r>
-      <w:r>
-        <w:t xml:space="preserve">(Novel). L'utilisation de cette liste afin d'ajouter une nouvelle annotation à nos gènes est pertinente puisque le spermatozoïde humain est une cellule ciliée, et le flagelle en est le cil. Nous pouvons donc attendre à ce qu'une partie des gènes responsables du phénotype MMAF soit présents dans cette liste recensant 371 gènes classés dans trois catégories en fonction de la qualité de la preuve permettant de définir le gène comme appartenant au cilliome :</w:t>
-      </w:r>
-    </w:p>
-    <w:p>
-      <w:pPr>
-        <w:pStyle w:val="BodyText"/>
-      </w:pPr>
-      <w:r>
-        <w:t xml:space="preserve">Ainsi, 30 de nos 1342 gènes retenus faisaient partis de cette liste dont 19 présentaient des preuves fortes de leur appartenance au cilliome. Il faut tout de même noter que bien que cette liste soit un bon outil pour orienter les recherches et prioriser certains gènes, elle ne peut constituer un critère suffisant pour filtrer les gènes n'en faisant pas partie. Par exemple le gène</w:t>
-      </w:r>
-      <w:r>
-        <w:t xml:space="preserve"> </w:t>
-      </w:r>
-      <w:r>
-        <w:rPr>
-          <w:i/>
-        </w:rPr>
-        <w:t xml:space="preserve">DNAH1</w:t>
-      </w:r>
-      <w:r>
-        <w:t xml:space="preserve">, de par son expression ubiquitaire n'a pas été intégré à cette liste (</w:t>
-      </w:r>
-      <w:r>
-        <w:rPr>
-          <w:b/>
-        </w:rPr>
-        <w:t xml:space="preserve">Figure :</w:t>
-      </w:r>
-      <w:r>
-        <w:rPr>
-          <w:b/>
-        </w:rPr>
-        <w:t xml:space="preserve"> </w:t>
-      </w:r>
-      <w:r>
-        <w:t xml:space="preserve">15</w:t>
-      </w:r>
-      <w:r>
-        <w:t xml:space="preserve">, or on connait désormais son implication dans le phénotype MMAF (</w:t>
-      </w:r>
-      <w:r>
-        <w:rPr>
-          <w:b/>
-        </w:rPr>
-        <w:t xml:space="preserve">Figure :</w:t>
-      </w:r>
-      <w:r>
-        <w:rPr>
-          <w:b/>
-        </w:rPr>
-        <w:t xml:space="preserve"> </w:t>
-      </w:r>
-      <w:r>
-        <w:t xml:space="preserve">??</w:t>
-      </w:r>
-      <w:r>
-        <w:t xml:space="preserve"> </w:t>
-      </w:r>
-      <w:r>
-        <w:t xml:space="preserve">-</w:t>
-      </w:r>
-      <w:r>
-        <w:t xml:space="preserve"> </w:t>
-      </w:r>
-      <w:r>
-        <w:rPr>
-          <w:b/>
-        </w:rPr>
-        <w:t xml:space="preserve">A</w:t>
-      </w:r>
-      <w:r>
-        <w:t xml:space="preserve">).</w:t>
-      </w:r>
-    </w:p>
-    <w:p>
-      <w:pPr>
-        <w:pStyle w:val="BodyText"/>
-      </w:pPr>
-      <w:r>
-        <w:t xml:space="preserve">Suite à cela, afin de nous concentrer en priorité sur les gènes entrainant un phénotype MMAF chez le plus grand nombre d'individus, nous avons sélectionnés ceux sur lesquels plusieurs patients portaient au moins un variant ayant passé l'ensemble des filtres nous permettant alors d'obtenir une liste de 206 gènes dont 142 (soit 69 %) étaient retrouvés variants chez uniquement 2 patients (</w:t>
-      </w:r>
-      <w:r>
-        <w:rPr>
-          <w:b/>
-        </w:rPr>
-        <w:t xml:space="preserve">Figure :</w:t>
-      </w:r>
-      <w:r>
-        <w:rPr>
-          <w:b/>
-        </w:rPr>
-        <w:t xml:space="preserve"> </w:t>
-      </w:r>
-      <w:r>
-        <w:t xml:space="preserve">??</w:t>
-      </w:r>
-      <w:r>
-        <w:t xml:space="preserve"> </w:t>
-      </w:r>
-      <w:r>
-        <w:t xml:space="preserve">-</w:t>
-      </w:r>
-      <w:r>
-        <w:t xml:space="preserve"> </w:t>
-      </w:r>
-      <w:r>
-        <w:rPr>
-          <w:b/>
-        </w:rPr>
-        <w:t xml:space="preserve">B</w:t>
-      </w:r>
-      <w:r>
-        <w:t xml:space="preserve">).</w:t>
+      <w:r>
+        <w:br w:type="textWrapping"/>
+      </w:r>
+      <w:r>
+        <w:t xml:space="preserve">La cause génétique expliquant le phénotype MMAF ayant été identifié avec certitude chez au moins 3 des patients (ceux portant un variant homozygotes), l'intégralité de leurs variants spécifiques (retrouvés chez aucun autre patients) fut retirée de notre liste réduisant celle-ci à 1595 variants impactant 1342 gènes différents.</w:t>
       </w:r>
     </w:p>
     <w:p>
@@ -8084,20 +7982,20 @@
       <w:r>
         <w:drawing>
           <wp:inline>
-            <wp:extent cx="4620126" cy="6468176"/>
+            <wp:extent cx="4620126" cy="7392202"/>
             <wp:effectExtent b="0" l="0" r="0" t="0"/>
-            <wp:docPr descr="Figure 15 Expression tissulaire du gène DNAH1 : D'après les données du Illumina BodyMap" id="1" name="Picture"/>
+            <wp:docPr descr="Figure 15 Analyse du gène DNAH1 : Expression tissulaire du gène DNAH1 d'après les données du projet Illumina BodyMap. Quantification du nombre de patients portant au moins un variant sur le gène DNAH1 pour chacun des 3 niveau de confiance. C : Présentation" id="1" name="Picture"/>
             <a:graphic>
               <a:graphicData uri="http://schemas.openxmlformats.org/drawingml/2006/picture">
                 <pic:pic>
                   <pic:nvPicPr>
-                    <pic:cNvPr descr="thesis_files/figure-docx/expdnah1-1.png" id="0" name="Picture"/>
+                    <pic:cNvPr descr="thesis_files/figure-docx/plotdnah1-1.png" id="0" name="Picture"/>
                     <pic:cNvPicPr>
                       <a:picLocks noChangeArrowheads="1" noChangeAspect="1"/>
                     </pic:cNvPicPr>
                   </pic:nvPicPr>
                   <pic:blipFill>
-                    <a:blip r:embed="rId60"/>
+                    <a:blip r:embed="rId59"/>
                     <a:stretch>
                       <a:fillRect/>
                     </a:stretch>
@@ -8105,7 +8003,7 @@
                   <pic:spPr bwMode="auto">
                     <a:xfrm>
                       <a:off x="0" y="0"/>
-                      <a:ext cx="4620126" cy="6468176"/>
+                      <a:ext cx="4620126" cy="7392202"/>
                     </a:xfrm>
                     <a:prstGeom prst="rect">
                       <a:avLst/>
@@ -8129,7 +8027,7 @@
         <w:pStyle w:val="ImageCaption"/>
       </w:pPr>
       <w:r>
-        <w:t xml:space="preserve">Figure 15 Expression tissulaire du gène</w:t>
+        <w:t xml:space="preserve">Figure 15 Analyse du gène</w:t>
       </w:r>
       <w:r>
         <w:t xml:space="preserve"> </w:t>
@@ -8144,7 +8042,1545 @@
         <w:t xml:space="preserve"> </w:t>
       </w:r>
       <w:r>
-        <w:t xml:space="preserve">: D'après les données du Illumina BodyMap</w:t>
+        <w:t xml:space="preserve">: Expression tissulaire du gène</w:t>
+      </w:r>
+      <w:r>
+        <w:t xml:space="preserve"> </w:t>
+      </w:r>
+      <w:r>
+        <w:rPr>
+          <w:i/>
+        </w:rPr>
+        <w:t xml:space="preserve">DNAH1</w:t>
+      </w:r>
+      <w:r>
+        <w:t xml:space="preserve"> </w:t>
+      </w:r>
+      <w:r>
+        <w:t xml:space="preserve">d'après les données du projet Illumina BodyMap. Quantification du nombre de patients portant au moins un variant sur le gène</w:t>
+      </w:r>
+      <w:r>
+        <w:t xml:space="preserve"> </w:t>
+      </w:r>
+      <w:r>
+        <w:rPr>
+          <w:i/>
+        </w:rPr>
+        <w:t xml:space="preserve">DNAH1</w:t>
+      </w:r>
+      <w:r>
+        <w:t xml:space="preserve"> </w:t>
+      </w:r>
+      <w:r>
+        <w:t xml:space="preserve">pour chacun des 3 niveau de confiance.</w:t>
+      </w:r>
+      <w:r>
+        <w:t xml:space="preserve"> </w:t>
+      </w:r>
+      <w:r>
+        <w:rPr>
+          <w:b/>
+        </w:rPr>
+        <w:t xml:space="preserve">C</w:t>
+      </w:r>
+      <w:r>
+        <w:t xml:space="preserve"> </w:t>
+      </w:r>
+      <w:r>
+        <w:t xml:space="preserve">: Présentation</w:t>
+      </w:r>
+    </w:p>
+    <w:p>
+      <w:pPr>
+        <w:pStyle w:val="TableCaption"/>
+      </w:pPr>
+      <w:r>
+        <w:t xml:space="preserve">Table 5 Liste des patients portant un variant non troquant homozygote sur un des gènes suivant : TODOOOOOO</w:t>
+      </w:r>
+    </w:p>
+    <w:tbl>
+      <w:tblPr>
+        <w:tblStyle w:val="TableNormal"/>
+        <w:tblW w:type="pct" w:w="0.0"/>
+        <w:tblLook w:firstRow="1"/>
+        <w:tblCaption w:val="Table 5 Liste des patients portant un variant non troquant homozygote sur un des gènes suivant : TODOOOOOO"/>
+      </w:tblPr>
+      <w:tblGrid/>
+      <w:tr>
+        <w:trPr>
+          <w:cnfStyle w:firstRow="1"/>
+        </w:trPr>
+        <w:tc>
+          <w:tcPr>
+            <w:tcBorders>
+              <w:bottom w:val="single"/>
+            </w:tcBorders>
+            <w:vAlign w:val="bottom"/>
+          </w:tcPr>
+          <w:p>
+            <w:pPr>
+              <w:pStyle w:val="Compact"/>
+              <w:jc w:val="left"/>
+            </w:pPr>
+            <w:r>
+              <w:t xml:space="preserve">Patient</w:t>
+            </w:r>
+          </w:p>
+        </w:tc>
+        <w:tc>
+          <w:tcPr>
+            <w:tcBorders>
+              <w:bottom w:val="single"/>
+            </w:tcBorders>
+            <w:vAlign w:val="bottom"/>
+          </w:tcPr>
+          <w:p>
+            <w:pPr>
+              <w:pStyle w:val="Compact"/>
+              <w:jc w:val="left"/>
+            </w:pPr>
+            <w:r>
+              <w:t xml:space="preserve">Trust</w:t>
+            </w:r>
+          </w:p>
+        </w:tc>
+        <w:tc>
+          <w:tcPr>
+            <w:tcBorders>
+              <w:bottom w:val="single"/>
+            </w:tcBorders>
+            <w:vAlign w:val="bottom"/>
+          </w:tcPr>
+          <w:p>
+            <w:pPr>
+              <w:pStyle w:val="Compact"/>
+              <w:jc w:val="left"/>
+            </w:pPr>
+            <w:r>
+              <w:t xml:space="preserve">Consequence</w:t>
+            </w:r>
+          </w:p>
+        </w:tc>
+        <w:tc>
+          <w:tcPr>
+            <w:tcBorders>
+              <w:bottom w:val="single"/>
+            </w:tcBorders>
+            <w:vAlign w:val="bottom"/>
+          </w:tcPr>
+          <w:p>
+            <w:pPr>
+              <w:pStyle w:val="Compact"/>
+              <w:jc w:val="left"/>
+            </w:pPr>
+            <w:r>
+              <w:t xml:space="preserve">Genotype</w:t>
+            </w:r>
+          </w:p>
+        </w:tc>
+        <w:tc>
+          <w:tcPr>
+            <w:tcBorders>
+              <w:bottom w:val="single"/>
+            </w:tcBorders>
+            <w:vAlign w:val="bottom"/>
+          </w:tcPr>
+          <w:p>
+            <w:pPr>
+              <w:pStyle w:val="Compact"/>
+              <w:jc w:val="left"/>
+            </w:pPr>
+            <w:r>
+              <w:t xml:space="preserve">SIFT</w:t>
+            </w:r>
+          </w:p>
+        </w:tc>
+        <w:tc>
+          <w:tcPr>
+            <w:tcBorders>
+              <w:bottom w:val="single"/>
+            </w:tcBorders>
+            <w:vAlign w:val="bottom"/>
+          </w:tcPr>
+          <w:p>
+            <w:pPr>
+              <w:pStyle w:val="Compact"/>
+              <w:jc w:val="left"/>
+            </w:pPr>
+            <w:r>
+              <w:t xml:space="preserve">PolyPhen</w:t>
+            </w:r>
+          </w:p>
+        </w:tc>
+      </w:tr>
+      <w:tr>
+        <w:tc>
+          <w:p>
+            <w:pPr>
+              <w:pStyle w:val="Compact"/>
+              <w:jc w:val="left"/>
+            </w:pPr>
+            <w:r>
+              <w:t xml:space="preserve">Ghs122</w:t>
+            </w:r>
+          </w:p>
+        </w:tc>
+        <w:tc>
+          <w:p>
+            <w:pPr>
+              <w:pStyle w:val="Compact"/>
+              <w:jc w:val="left"/>
+            </w:pPr>
+            <w:r>
+              <w:t xml:space="preserve">High</w:t>
+            </w:r>
+          </w:p>
+        </w:tc>
+        <w:tc>
+          <w:p>
+            <w:pPr>
+              <w:pStyle w:val="Compact"/>
+              <w:jc w:val="left"/>
+            </w:pPr>
+            <w:r>
+              <w:t xml:space="preserve">frameshift</w:t>
+            </w:r>
+          </w:p>
+        </w:tc>
+        <w:tc>
+          <w:p>
+            <w:pPr>
+              <w:pStyle w:val="Compact"/>
+              <w:jc w:val="left"/>
+            </w:pPr>
+            <w:r>
+              <w:t xml:space="preserve">Homozygous</w:t>
+            </w:r>
+          </w:p>
+        </w:tc>
+        <w:tc>
+          <w:p>
+            <w:pPr>
+              <w:pStyle w:val="Compact"/>
+              <w:jc w:val="left"/>
+            </w:pPr>
+            <w:r>
+              <w:t xml:space="preserve">No prediction</w:t>
+            </w:r>
+          </w:p>
+        </w:tc>
+        <w:tc>
+          <w:p>
+            <w:pPr>
+              <w:pStyle w:val="Compact"/>
+              <w:jc w:val="left"/>
+            </w:pPr>
+            <w:r>
+              <w:t xml:space="preserve">No prediction</w:t>
+            </w:r>
+          </w:p>
+        </w:tc>
+      </w:tr>
+      <w:tr>
+        <w:tc>
+          <w:p>
+            <w:pPr>
+              <w:pStyle w:val="Compact"/>
+              <w:jc w:val="left"/>
+            </w:pPr>
+            <w:r>
+              <w:t xml:space="preserve">Ghs90</w:t>
+            </w:r>
+          </w:p>
+        </w:tc>
+        <w:tc>
+          <w:p>
+            <w:pPr>
+              <w:pStyle w:val="Compact"/>
+              <w:jc w:val="left"/>
+            </w:pPr>
+            <w:r>
+              <w:t xml:space="preserve">Moderate</w:t>
+            </w:r>
+          </w:p>
+        </w:tc>
+        <w:tc>
+          <w:p>
+            <w:pPr>
+              <w:pStyle w:val="Compact"/>
+              <w:jc w:val="left"/>
+            </w:pPr>
+            <w:r>
+              <w:t xml:space="preserve">missense</w:t>
+            </w:r>
+          </w:p>
+        </w:tc>
+        <w:tc>
+          <w:p>
+            <w:pPr>
+              <w:pStyle w:val="Compact"/>
+              <w:jc w:val="left"/>
+            </w:pPr>
+            <w:r>
+              <w:t xml:space="preserve">Homozygous</w:t>
+            </w:r>
+          </w:p>
+        </w:tc>
+        <w:tc>
+          <w:p>
+            <w:pPr>
+              <w:pStyle w:val="Compact"/>
+              <w:jc w:val="left"/>
+            </w:pPr>
+            <w:r>
+              <w:t xml:space="preserve">No prediction</w:t>
+            </w:r>
+          </w:p>
+        </w:tc>
+        <w:tc>
+          <w:p>
+            <w:pPr>
+              <w:pStyle w:val="Compact"/>
+              <w:jc w:val="left"/>
+            </w:pPr>
+            <w:r>
+              <w:t xml:space="preserve">benign</w:t>
+            </w:r>
+          </w:p>
+        </w:tc>
+      </w:tr>
+      <w:tr>
+        <w:tc>
+          <w:p>
+            <w:pPr>
+              <w:pStyle w:val="Compact"/>
+              <w:jc w:val="left"/>
+            </w:pPr>
+            <w:r>
+              <w:t xml:space="preserve">Ghs90</w:t>
+            </w:r>
+          </w:p>
+        </w:tc>
+        <w:tc>
+          <w:p>
+            <w:pPr>
+              <w:pStyle w:val="Compact"/>
+              <w:jc w:val="left"/>
+            </w:pPr>
+            <w:r>
+              <w:t xml:space="preserve">Moderate</w:t>
+            </w:r>
+          </w:p>
+        </w:tc>
+        <w:tc>
+          <w:p>
+            <w:pPr>
+              <w:pStyle w:val="Compact"/>
+              <w:jc w:val="left"/>
+            </w:pPr>
+            <w:r>
+              <w:t xml:space="preserve">missense</w:t>
+            </w:r>
+          </w:p>
+        </w:tc>
+        <w:tc>
+          <w:p>
+            <w:pPr>
+              <w:pStyle w:val="Compact"/>
+              <w:jc w:val="left"/>
+            </w:pPr>
+            <w:r>
+              <w:t xml:space="preserve">Homozygous</w:t>
+            </w:r>
+          </w:p>
+        </w:tc>
+        <w:tc>
+          <w:p>
+            <w:pPr>
+              <w:pStyle w:val="Compact"/>
+              <w:jc w:val="left"/>
+            </w:pPr>
+            <w:r>
+              <w:t xml:space="preserve">No prediction</w:t>
+            </w:r>
+          </w:p>
+        </w:tc>
+        <w:tc>
+          <w:p>
+            <w:pPr>
+              <w:pStyle w:val="Compact"/>
+              <w:jc w:val="left"/>
+            </w:pPr>
+            <w:r>
+              <w:t xml:space="preserve">benign</w:t>
+            </w:r>
+          </w:p>
+        </w:tc>
+      </w:tr>
+      <w:tr>
+        <w:tc>
+          <w:p>
+            <w:pPr>
+              <w:pStyle w:val="Compact"/>
+              <w:jc w:val="left"/>
+            </w:pPr>
+            <w:r>
+              <w:t xml:space="preserve">Ghs90</w:t>
+            </w:r>
+          </w:p>
+        </w:tc>
+        <w:tc>
+          <w:p>
+            <w:pPr>
+              <w:pStyle w:val="Compact"/>
+              <w:jc w:val="left"/>
+            </w:pPr>
+            <w:r>
+              <w:t xml:space="preserve">Moderate</w:t>
+            </w:r>
+          </w:p>
+        </w:tc>
+        <w:tc>
+          <w:p>
+            <w:pPr>
+              <w:pStyle w:val="Compact"/>
+              <w:jc w:val="left"/>
+            </w:pPr>
+            <w:r>
+              <w:t xml:space="preserve">missense</w:t>
+            </w:r>
+          </w:p>
+        </w:tc>
+        <w:tc>
+          <w:p>
+            <w:pPr>
+              <w:pStyle w:val="Compact"/>
+              <w:jc w:val="left"/>
+            </w:pPr>
+            <w:r>
+              <w:t xml:space="preserve">Homozygous</w:t>
+            </w:r>
+          </w:p>
+        </w:tc>
+        <w:tc>
+          <w:p>
+            <w:pPr>
+              <w:pStyle w:val="Compact"/>
+              <w:jc w:val="left"/>
+            </w:pPr>
+            <w:r>
+              <w:t xml:space="preserve">No prediction</w:t>
+            </w:r>
+          </w:p>
+        </w:tc>
+        <w:tc>
+          <w:p>
+            <w:pPr>
+              <w:pStyle w:val="Compact"/>
+              <w:jc w:val="left"/>
+            </w:pPr>
+            <w:r>
+              <w:t xml:space="preserve">benign</w:t>
+            </w:r>
+          </w:p>
+        </w:tc>
+      </w:tr>
+      <w:tr>
+        <w:tc>
+          <w:p>
+            <w:pPr>
+              <w:pStyle w:val="Compact"/>
+              <w:jc w:val="left"/>
+            </w:pPr>
+            <w:r>
+              <w:t xml:space="preserve">Ghs95</w:t>
+            </w:r>
+          </w:p>
+        </w:tc>
+        <w:tc>
+          <w:p>
+            <w:pPr>
+              <w:pStyle w:val="Compact"/>
+              <w:jc w:val="left"/>
+            </w:pPr>
+            <w:r>
+              <w:t xml:space="preserve">Moderate</w:t>
+            </w:r>
+          </w:p>
+        </w:tc>
+        <w:tc>
+          <w:p>
+            <w:pPr>
+              <w:pStyle w:val="Compact"/>
+              <w:jc w:val="left"/>
+            </w:pPr>
+            <w:r>
+              <w:t xml:space="preserve">missense</w:t>
+            </w:r>
+          </w:p>
+        </w:tc>
+        <w:tc>
+          <w:p>
+            <w:pPr>
+              <w:pStyle w:val="Compact"/>
+              <w:jc w:val="left"/>
+            </w:pPr>
+            <w:r>
+              <w:t xml:space="preserve">Homozygous</w:t>
+            </w:r>
+          </w:p>
+        </w:tc>
+        <w:tc>
+          <w:p>
+            <w:pPr>
+              <w:pStyle w:val="Compact"/>
+              <w:jc w:val="left"/>
+            </w:pPr>
+            <w:r>
+              <w:t xml:space="preserve">No prediction</w:t>
+            </w:r>
+          </w:p>
+        </w:tc>
+        <w:tc>
+          <w:p>
+            <w:pPr>
+              <w:pStyle w:val="Compact"/>
+              <w:jc w:val="left"/>
+            </w:pPr>
+            <w:r>
+              <w:t xml:space="preserve">benign</w:t>
+            </w:r>
+          </w:p>
+        </w:tc>
+      </w:tr>
+      <w:tr>
+        <w:tc>
+          <w:p>
+            <w:pPr>
+              <w:pStyle w:val="Compact"/>
+              <w:jc w:val="left"/>
+            </w:pPr>
+            <w:r>
+              <w:t xml:space="preserve">Ghs129</w:t>
+            </w:r>
+          </w:p>
+        </w:tc>
+        <w:tc>
+          <w:p>
+            <w:pPr>
+              <w:pStyle w:val="Compact"/>
+              <w:jc w:val="left"/>
+            </w:pPr>
+            <w:r>
+              <w:t xml:space="preserve">Low</w:t>
+            </w:r>
+          </w:p>
+        </w:tc>
+        <w:tc>
+          <w:p>
+            <w:pPr>
+              <w:pStyle w:val="Compact"/>
+              <w:jc w:val="left"/>
+            </w:pPr>
+            <w:r>
+              <w:t xml:space="preserve">missense</w:t>
+            </w:r>
+          </w:p>
+        </w:tc>
+        <w:tc>
+          <w:p>
+            <w:pPr>
+              <w:pStyle w:val="Compact"/>
+              <w:jc w:val="left"/>
+            </w:pPr>
+            <w:r>
+              <w:t xml:space="preserve">Heterozygous</w:t>
+            </w:r>
+          </w:p>
+        </w:tc>
+        <w:tc>
+          <w:p>
+            <w:pPr>
+              <w:pStyle w:val="Compact"/>
+              <w:jc w:val="left"/>
+            </w:pPr>
+            <w:r>
+              <w:t xml:space="preserve">No prediction</w:t>
+            </w:r>
+          </w:p>
+        </w:tc>
+        <w:tc>
+          <w:p>
+            <w:pPr>
+              <w:pStyle w:val="Compact"/>
+              <w:jc w:val="left"/>
+            </w:pPr>
+            <w:r>
+              <w:t xml:space="preserve">probably damaging</w:t>
+            </w:r>
+          </w:p>
+        </w:tc>
+      </w:tr>
+      <w:tr>
+        <w:tc>
+          <w:p>
+            <w:pPr>
+              <w:pStyle w:val="Compact"/>
+              <w:jc w:val="left"/>
+            </w:pPr>
+            <w:r>
+              <w:t xml:space="preserve">Ghs129</w:t>
+            </w:r>
+          </w:p>
+        </w:tc>
+        <w:tc>
+          <w:p>
+            <w:pPr>
+              <w:pStyle w:val="Compact"/>
+              <w:jc w:val="left"/>
+            </w:pPr>
+            <w:r>
+              <w:t xml:space="preserve">Low</w:t>
+            </w:r>
+          </w:p>
+        </w:tc>
+        <w:tc>
+          <w:p>
+            <w:pPr>
+              <w:pStyle w:val="Compact"/>
+              <w:jc w:val="left"/>
+            </w:pPr>
+            <w:r>
+              <w:t xml:space="preserve">missense</w:t>
+            </w:r>
+          </w:p>
+        </w:tc>
+        <w:tc>
+          <w:p>
+            <w:pPr>
+              <w:pStyle w:val="Compact"/>
+              <w:jc w:val="left"/>
+            </w:pPr>
+            <w:r>
+              <w:t xml:space="preserve">Heterozygous</w:t>
+            </w:r>
+          </w:p>
+        </w:tc>
+        <w:tc>
+          <w:p>
+            <w:pPr>
+              <w:pStyle w:val="Compact"/>
+              <w:jc w:val="left"/>
+            </w:pPr>
+            <w:r>
+              <w:t xml:space="preserve">No prediction</w:t>
+            </w:r>
+          </w:p>
+        </w:tc>
+        <w:tc>
+          <w:p>
+            <w:pPr>
+              <w:pStyle w:val="Compact"/>
+              <w:jc w:val="left"/>
+            </w:pPr>
+            <w:r>
+              <w:t xml:space="preserve">probably damaging</w:t>
+            </w:r>
+          </w:p>
+        </w:tc>
+      </w:tr>
+      <w:tr>
+        <w:tc>
+          <w:p>
+            <w:pPr>
+              <w:pStyle w:val="Compact"/>
+              <w:jc w:val="left"/>
+            </w:pPr>
+            <w:r>
+              <w:t xml:space="preserve">Ghs28</w:t>
+            </w:r>
+          </w:p>
+        </w:tc>
+        <w:tc>
+          <w:p>
+            <w:pPr>
+              <w:pStyle w:val="Compact"/>
+              <w:jc w:val="left"/>
+            </w:pPr>
+            <w:r>
+              <w:t xml:space="preserve">Low</w:t>
+            </w:r>
+          </w:p>
+        </w:tc>
+        <w:tc>
+          <w:p>
+            <w:pPr>
+              <w:pStyle w:val="Compact"/>
+              <w:jc w:val="left"/>
+            </w:pPr>
+            <w:r>
+              <w:t xml:space="preserve">missense</w:t>
+            </w:r>
+          </w:p>
+        </w:tc>
+        <w:tc>
+          <w:p>
+            <w:pPr>
+              <w:pStyle w:val="Compact"/>
+              <w:jc w:val="left"/>
+            </w:pPr>
+            <w:r>
+              <w:t xml:space="preserve">Heterozygous</w:t>
+            </w:r>
+          </w:p>
+        </w:tc>
+        <w:tc>
+          <w:p>
+            <w:pPr>
+              <w:pStyle w:val="Compact"/>
+              <w:jc w:val="left"/>
+            </w:pPr>
+            <w:r>
+              <w:t xml:space="preserve">No prediction</w:t>
+            </w:r>
+          </w:p>
+        </w:tc>
+        <w:tc>
+          <w:p>
+            <w:pPr>
+              <w:pStyle w:val="Compact"/>
+              <w:jc w:val="left"/>
+            </w:pPr>
+            <w:r>
+              <w:t xml:space="preserve">benign</w:t>
+            </w:r>
+          </w:p>
+        </w:tc>
+      </w:tr>
+      <w:tr>
+        <w:tc>
+          <w:p>
+            <w:pPr>
+              <w:pStyle w:val="Compact"/>
+              <w:jc w:val="left"/>
+            </w:pPr>
+            <w:r>
+              <w:t xml:space="preserve">Ghs28</w:t>
+            </w:r>
+          </w:p>
+        </w:tc>
+        <w:tc>
+          <w:p>
+            <w:pPr>
+              <w:pStyle w:val="Compact"/>
+              <w:jc w:val="left"/>
+            </w:pPr>
+            <w:r>
+              <w:t xml:space="preserve">Low</w:t>
+            </w:r>
+          </w:p>
+        </w:tc>
+        <w:tc>
+          <w:p>
+            <w:pPr>
+              <w:pStyle w:val="Compact"/>
+              <w:jc w:val="left"/>
+            </w:pPr>
+            <w:r>
+              <w:t xml:space="preserve">missense</w:t>
+            </w:r>
+          </w:p>
+        </w:tc>
+        <w:tc>
+          <w:p>
+            <w:pPr>
+              <w:pStyle w:val="Compact"/>
+              <w:jc w:val="left"/>
+            </w:pPr>
+            <w:r>
+              <w:t xml:space="preserve">Heterozygous</w:t>
+            </w:r>
+          </w:p>
+        </w:tc>
+        <w:tc>
+          <w:p>
+            <w:pPr>
+              <w:pStyle w:val="Compact"/>
+              <w:jc w:val="left"/>
+            </w:pPr>
+            <w:r>
+              <w:t xml:space="preserve">No prediction</w:t>
+            </w:r>
+          </w:p>
+        </w:tc>
+        <w:tc>
+          <w:p>
+            <w:pPr>
+              <w:pStyle w:val="Compact"/>
+              <w:jc w:val="left"/>
+            </w:pPr>
+            <w:r>
+              <w:t xml:space="preserve">benign</w:t>
+            </w:r>
+          </w:p>
+        </w:tc>
+      </w:tr>
+      <w:tr>
+        <w:tc>
+          <w:p>
+            <w:pPr>
+              <w:pStyle w:val="Compact"/>
+              <w:jc w:val="left"/>
+            </w:pPr>
+            <w:r>
+              <w:t xml:space="preserve">Ghs36</w:t>
+            </w:r>
+          </w:p>
+        </w:tc>
+        <w:tc>
+          <w:p>
+            <w:pPr>
+              <w:pStyle w:val="Compact"/>
+              <w:jc w:val="left"/>
+            </w:pPr>
+            <w:r>
+              <w:t xml:space="preserve">Low</w:t>
+            </w:r>
+          </w:p>
+        </w:tc>
+        <w:tc>
+          <w:p>
+            <w:pPr>
+              <w:pStyle w:val="Compact"/>
+              <w:jc w:val="left"/>
+            </w:pPr>
+            <w:r>
+              <w:t xml:space="preserve">missense</w:t>
+            </w:r>
+          </w:p>
+        </w:tc>
+        <w:tc>
+          <w:p>
+            <w:pPr>
+              <w:pStyle w:val="Compact"/>
+              <w:jc w:val="left"/>
+            </w:pPr>
+            <w:r>
+              <w:t xml:space="preserve">Heterozygous</w:t>
+            </w:r>
+          </w:p>
+        </w:tc>
+        <w:tc>
+          <w:p>
+            <w:pPr>
+              <w:pStyle w:val="Compact"/>
+              <w:jc w:val="left"/>
+            </w:pPr>
+            <w:r>
+              <w:t xml:space="preserve">No prediction</w:t>
+            </w:r>
+          </w:p>
+        </w:tc>
+        <w:tc>
+          <w:p>
+            <w:pPr>
+              <w:pStyle w:val="Compact"/>
+              <w:jc w:val="left"/>
+            </w:pPr>
+            <w:r>
+              <w:t xml:space="preserve">probably damaging</w:t>
+            </w:r>
+          </w:p>
+        </w:tc>
+      </w:tr>
+      <w:tr>
+        <w:tc>
+          <w:p>
+            <w:pPr>
+              <w:pStyle w:val="Compact"/>
+              <w:jc w:val="left"/>
+            </w:pPr>
+            <w:r>
+              <w:t xml:space="preserve">Ghs36</w:t>
+            </w:r>
+          </w:p>
+        </w:tc>
+        <w:tc>
+          <w:p>
+            <w:pPr>
+              <w:pStyle w:val="Compact"/>
+              <w:jc w:val="left"/>
+            </w:pPr>
+            <w:r>
+              <w:t xml:space="preserve">Low</w:t>
+            </w:r>
+          </w:p>
+        </w:tc>
+        <w:tc>
+          <w:p>
+            <w:pPr>
+              <w:pStyle w:val="Compact"/>
+              <w:jc w:val="left"/>
+            </w:pPr>
+            <w:r>
+              <w:t xml:space="preserve">stop gained</w:t>
+            </w:r>
+          </w:p>
+        </w:tc>
+        <w:tc>
+          <w:p>
+            <w:pPr>
+              <w:pStyle w:val="Compact"/>
+              <w:jc w:val="left"/>
+            </w:pPr>
+            <w:r>
+              <w:t xml:space="preserve">Heterozygous</w:t>
+            </w:r>
+          </w:p>
+        </w:tc>
+        <w:tc>
+          <w:p>
+            <w:pPr>
+              <w:pStyle w:val="Compact"/>
+              <w:jc w:val="left"/>
+            </w:pPr>
+            <w:r>
+              <w:t xml:space="preserve">No prediction</w:t>
+            </w:r>
+          </w:p>
+        </w:tc>
+        <w:tc>
+          <w:p>
+            <w:pPr>
+              <w:pStyle w:val="Compact"/>
+              <w:jc w:val="left"/>
+            </w:pPr>
+            <w:r>
+              <w:t xml:space="preserve">No prediction</w:t>
+            </w:r>
+          </w:p>
+        </w:tc>
+      </w:tr>
+      <w:tr>
+        <w:tc>
+          <w:p>
+            <w:pPr>
+              <w:pStyle w:val="Compact"/>
+              <w:jc w:val="left"/>
+            </w:pPr>
+            <w:r>
+              <w:t xml:space="preserve">Ghs42</w:t>
+            </w:r>
+          </w:p>
+        </w:tc>
+        <w:tc>
+          <w:p>
+            <w:pPr>
+              <w:pStyle w:val="Compact"/>
+              <w:jc w:val="left"/>
+            </w:pPr>
+            <w:r>
+              <w:t xml:space="preserve">Low</w:t>
+            </w:r>
+          </w:p>
+        </w:tc>
+        <w:tc>
+          <w:p>
+            <w:pPr>
+              <w:pStyle w:val="Compact"/>
+              <w:jc w:val="left"/>
+            </w:pPr>
+            <w:r>
+              <w:t xml:space="preserve">missense</w:t>
+            </w:r>
+          </w:p>
+        </w:tc>
+        <w:tc>
+          <w:p>
+            <w:pPr>
+              <w:pStyle w:val="Compact"/>
+              <w:jc w:val="left"/>
+            </w:pPr>
+            <w:r>
+              <w:t xml:space="preserve">Heterozygous</w:t>
+            </w:r>
+          </w:p>
+        </w:tc>
+        <w:tc>
+          <w:p>
+            <w:pPr>
+              <w:pStyle w:val="Compact"/>
+              <w:jc w:val="left"/>
+            </w:pPr>
+            <w:r>
+              <w:t xml:space="preserve">No prediction</w:t>
+            </w:r>
+          </w:p>
+        </w:tc>
+        <w:tc>
+          <w:p>
+            <w:pPr>
+              <w:pStyle w:val="Compact"/>
+              <w:jc w:val="left"/>
+            </w:pPr>
+            <w:r>
+              <w:t xml:space="preserve">probably damaging</w:t>
+            </w:r>
+          </w:p>
+        </w:tc>
+      </w:tr>
+      <w:tr>
+        <w:tc>
+          <w:p>
+            <w:pPr>
+              <w:pStyle w:val="Compact"/>
+              <w:jc w:val="left"/>
+            </w:pPr>
+            <w:r>
+              <w:t xml:space="preserve">Ghs42</w:t>
+            </w:r>
+          </w:p>
+        </w:tc>
+        <w:tc>
+          <w:p>
+            <w:pPr>
+              <w:pStyle w:val="Compact"/>
+              <w:jc w:val="left"/>
+            </w:pPr>
+            <w:r>
+              <w:t xml:space="preserve">Low</w:t>
+            </w:r>
+          </w:p>
+        </w:tc>
+        <w:tc>
+          <w:p>
+            <w:pPr>
+              <w:pStyle w:val="Compact"/>
+              <w:jc w:val="left"/>
+            </w:pPr>
+            <w:r>
+              <w:t xml:space="preserve">splice region</w:t>
+            </w:r>
+          </w:p>
+        </w:tc>
+        <w:tc>
+          <w:p>
+            <w:pPr>
+              <w:pStyle w:val="Compact"/>
+              <w:jc w:val="left"/>
+            </w:pPr>
+            <w:r>
+              <w:t xml:space="preserve">Heterozygous</w:t>
+            </w:r>
+          </w:p>
+        </w:tc>
+        <w:tc>
+          <w:p>
+            <w:pPr>
+              <w:pStyle w:val="Compact"/>
+              <w:jc w:val="left"/>
+            </w:pPr>
+            <w:r>
+              <w:t xml:space="preserve">No prediction</w:t>
+            </w:r>
+          </w:p>
+        </w:tc>
+        <w:tc>
+          <w:p>
+            <w:pPr>
+              <w:pStyle w:val="Compact"/>
+              <w:jc w:val="left"/>
+            </w:pPr>
+            <w:r>
+              <w:t xml:space="preserve">No prediction</w:t>
+            </w:r>
+          </w:p>
+        </w:tc>
+      </w:tr>
+      <w:tr>
+        <w:tc>
+          <w:p>
+            <w:pPr>
+              <w:pStyle w:val="Compact"/>
+              <w:jc w:val="left"/>
+            </w:pPr>
+            <w:r>
+              <w:t xml:space="preserve">Ghs87</w:t>
+            </w:r>
+          </w:p>
+        </w:tc>
+        <w:tc>
+          <w:p>
+            <w:pPr>
+              <w:pStyle w:val="Compact"/>
+              <w:jc w:val="left"/>
+            </w:pPr>
+            <w:r>
+              <w:t xml:space="preserve">Low</w:t>
+            </w:r>
+          </w:p>
+        </w:tc>
+        <w:tc>
+          <w:p>
+            <w:pPr>
+              <w:pStyle w:val="Compact"/>
+              <w:jc w:val="left"/>
+            </w:pPr>
+            <w:r>
+              <w:t xml:space="preserve">missense</w:t>
+            </w:r>
+          </w:p>
+        </w:tc>
+        <w:tc>
+          <w:p>
+            <w:pPr>
+              <w:pStyle w:val="Compact"/>
+              <w:jc w:val="left"/>
+            </w:pPr>
+            <w:r>
+              <w:t xml:space="preserve">Heterozygous</w:t>
+            </w:r>
+          </w:p>
+        </w:tc>
+        <w:tc>
+          <w:p>
+            <w:pPr>
+              <w:pStyle w:val="Compact"/>
+              <w:jc w:val="left"/>
+            </w:pPr>
+            <w:r>
+              <w:t xml:space="preserve">No prediction</w:t>
+            </w:r>
+          </w:p>
+        </w:tc>
+        <w:tc>
+          <w:p>
+            <w:pPr>
+              <w:pStyle w:val="Compact"/>
+              <w:jc w:val="left"/>
+            </w:pPr>
+            <w:r>
+              <w:t xml:space="preserve">benign</w:t>
+            </w:r>
+          </w:p>
+        </w:tc>
+      </w:tr>
+      <w:tr>
+        <w:tc>
+          <w:p>
+            <w:pPr>
+              <w:pStyle w:val="Compact"/>
+              <w:jc w:val="left"/>
+            </w:pPr>
+            <w:r>
+              <w:t xml:space="preserve">Ghs87</w:t>
+            </w:r>
+          </w:p>
+        </w:tc>
+        <w:tc>
+          <w:p>
+            <w:pPr>
+              <w:pStyle w:val="Compact"/>
+              <w:jc w:val="left"/>
+            </w:pPr>
+            <w:r>
+              <w:t xml:space="preserve">Low</w:t>
+            </w:r>
+          </w:p>
+        </w:tc>
+        <w:tc>
+          <w:p>
+            <w:pPr>
+              <w:pStyle w:val="Compact"/>
+              <w:jc w:val="left"/>
+            </w:pPr>
+            <w:r>
+              <w:t xml:space="preserve">missense</w:t>
+            </w:r>
+          </w:p>
+        </w:tc>
+        <w:tc>
+          <w:p>
+            <w:pPr>
+              <w:pStyle w:val="Compact"/>
+              <w:jc w:val="left"/>
+            </w:pPr>
+            <w:r>
+              <w:t xml:space="preserve">Heterozygous</w:t>
+            </w:r>
+          </w:p>
+        </w:tc>
+        <w:tc>
+          <w:p>
+            <w:pPr>
+              <w:pStyle w:val="Compact"/>
+              <w:jc w:val="left"/>
+            </w:pPr>
+            <w:r>
+              <w:t xml:space="preserve">No prediction</w:t>
+            </w:r>
+          </w:p>
+        </w:tc>
+        <w:tc>
+          <w:p>
+            <w:pPr>
+              <w:pStyle w:val="Compact"/>
+              <w:jc w:val="left"/>
+            </w:pPr>
+            <w:r>
+              <w:t xml:space="preserve">probably damaging</w:t>
+            </w:r>
+          </w:p>
+        </w:tc>
+      </w:tr>
+      <w:tr>
+        <w:tc>
+          <w:p>
+            <w:pPr>
+              <w:pStyle w:val="Compact"/>
+              <w:jc w:val="left"/>
+            </w:pPr>
+            <w:r>
+              <w:t xml:space="preserve">Ghs88</w:t>
+            </w:r>
+          </w:p>
+        </w:tc>
+        <w:tc>
+          <w:p>
+            <w:pPr>
+              <w:pStyle w:val="Compact"/>
+              <w:jc w:val="left"/>
+            </w:pPr>
+            <w:r>
+              <w:t xml:space="preserve">Low</w:t>
+            </w:r>
+          </w:p>
+        </w:tc>
+        <w:tc>
+          <w:p>
+            <w:pPr>
+              <w:pStyle w:val="Compact"/>
+              <w:jc w:val="left"/>
+            </w:pPr>
+            <w:r>
+              <w:t xml:space="preserve">missense</w:t>
+            </w:r>
+          </w:p>
+        </w:tc>
+        <w:tc>
+          <w:p>
+            <w:pPr>
+              <w:pStyle w:val="Compact"/>
+              <w:jc w:val="left"/>
+            </w:pPr>
+            <w:r>
+              <w:t xml:space="preserve">Heterozygous</w:t>
+            </w:r>
+          </w:p>
+        </w:tc>
+        <w:tc>
+          <w:p>
+            <w:pPr>
+              <w:pStyle w:val="Compact"/>
+              <w:jc w:val="left"/>
+            </w:pPr>
+            <w:r>
+              <w:t xml:space="preserve">No prediction</w:t>
+            </w:r>
+          </w:p>
+        </w:tc>
+        <w:tc>
+          <w:p>
+            <w:pPr>
+              <w:pStyle w:val="Compact"/>
+              <w:jc w:val="left"/>
+            </w:pPr>
+            <w:r>
+              <w:t xml:space="preserve">benign</w:t>
+            </w:r>
+          </w:p>
+        </w:tc>
+      </w:tr>
+      <w:tr>
+        <w:tc>
+          <w:p>
+            <w:pPr>
+              <w:pStyle w:val="Compact"/>
+              <w:jc w:val="left"/>
+            </w:pPr>
+            <w:r>
+              <w:t xml:space="preserve">Ghs88</w:t>
+            </w:r>
+          </w:p>
+        </w:tc>
+        <w:tc>
+          <w:p>
+            <w:pPr>
+              <w:pStyle w:val="Compact"/>
+              <w:jc w:val="left"/>
+            </w:pPr>
+            <w:r>
+              <w:t xml:space="preserve">Low</w:t>
+            </w:r>
+          </w:p>
+        </w:tc>
+        <w:tc>
+          <w:p>
+            <w:pPr>
+              <w:pStyle w:val="Compact"/>
+              <w:jc w:val="left"/>
+            </w:pPr>
+            <w:r>
+              <w:t xml:space="preserve">missense</w:t>
+            </w:r>
+          </w:p>
+        </w:tc>
+        <w:tc>
+          <w:p>
+            <w:pPr>
+              <w:pStyle w:val="Compact"/>
+              <w:jc w:val="left"/>
+            </w:pPr>
+            <w:r>
+              <w:t xml:space="preserve">Heterozygous</w:t>
+            </w:r>
+          </w:p>
+        </w:tc>
+        <w:tc>
+          <w:p>
+            <w:pPr>
+              <w:pStyle w:val="Compact"/>
+              <w:jc w:val="left"/>
+            </w:pPr>
+            <w:r>
+              <w:t xml:space="preserve">No prediction</w:t>
+            </w:r>
+          </w:p>
+        </w:tc>
+        <w:tc>
+          <w:p>
+            <w:pPr>
+              <w:pStyle w:val="Compact"/>
+              <w:jc w:val="left"/>
+            </w:pPr>
+            <w:r>
+              <w:t xml:space="preserve">benign</w:t>
+            </w:r>
+          </w:p>
+        </w:tc>
+      </w:tr>
+    </w:tbl>
+    <w:p>
+      <w:pPr>
+        <w:pStyle w:val="Heading5"/>
+      </w:pPr>
+      <w:bookmarkStart w:id="60" w:name="les-nouveaux-acteurs"/>
+      <w:bookmarkEnd w:id="60"/>
+      <w:r>
+        <w:t xml:space="preserve">Les nouveaux acteurs</w:t>
+      </w:r>
+    </w:p>
+    <w:p>
+      <w:pPr>
+        <w:pStyle w:val="FirstParagraph"/>
+      </w:pPr>
+      <w:r>
+        <w:t xml:space="preserve">Ensuite, afin de nous orienter dans nos recherches, nous nous sommes basés sur une étude de 2012 qui établissait une liste des gènes humains pouvant être impliqués dans cilliome, c'est à dire (todo def cilliome)</w:t>
+      </w:r>
+      <w:r>
+        <w:t xml:space="preserve"> </w:t>
+      </w:r>
+      <w:r>
+        <w:t xml:space="preserve">(Ivliev, ’t Hoen, Roon-Mom, Peters, &amp; Sergeeva,</w:t>
+      </w:r>
+      <w:r>
+        <w:t xml:space="preserve"> </w:t>
+      </w:r>
+      <w:hyperlink w:anchor="ref-Ivliev2012">
+        <w:r>
+          <w:rPr>
+            <w:rStyle w:val="Hyperlink"/>
+          </w:rPr>
+          <w:t xml:space="preserve">2012</w:t>
+        </w:r>
+      </w:hyperlink>
+      <w:r>
+        <w:t xml:space="preserve">)</w:t>
+      </w:r>
+      <w:r>
+        <w:t xml:space="preserve">. La constitution de cette liste se basait à la fois sur les données de CilDB [ref ? ] et de MEDLINE [ ref ? ] mais aussi des analyse</w:t>
+      </w:r>
+      <w:r>
+        <w:t xml:space="preserve"> </w:t>
+      </w:r>
+      <w:r>
+        <w:rPr>
+          <w:i/>
+        </w:rPr>
+        <w:t xml:space="preserve">in silico</w:t>
+      </w:r>
+      <w:r>
+        <w:t xml:space="preserve"> </w:t>
+      </w:r>
+      <w:r>
+        <w:t xml:space="preserve">permettant d'effectuer des prédiction. Ainsi, chaque gène était classé dans l'une des ... catégories suivantes en fonction des preuves déjà existante (au moment de l'étude) permettant de lier un gène au cilliome humain :</w:t>
+      </w:r>
+      <w:r>
+        <w:t xml:space="preserve"> </w:t>
+      </w:r>
+      <w:r>
+        <w:rPr>
+          <w:b/>
+        </w:rPr>
+        <w:t xml:space="preserve">Strong evidence from previous studies</w:t>
+      </w:r>
+      <w:r>
+        <w:t xml:space="preserve"> </w:t>
+      </w:r>
+      <w:r>
+        <w:t xml:space="preserve">(Strong),</w:t>
+      </w:r>
+      <w:r>
+        <w:t xml:space="preserve"> </w:t>
+      </w:r>
+      <w:r>
+        <w:rPr>
+          <w:b/>
+        </w:rPr>
+        <w:t xml:space="preserve">Weak evidence from previous studies</w:t>
+      </w:r>
+      <w:r>
+        <w:t xml:space="preserve"> </w:t>
+      </w:r>
+      <w:r>
+        <w:t xml:space="preserve">(Weak) et</w:t>
+      </w:r>
+      <w:r>
+        <w:t xml:space="preserve"> </w:t>
+      </w:r>
+      <w:r>
+        <w:rPr>
+          <w:b/>
+        </w:rPr>
+        <w:t xml:space="preserve">No evidence from previous studies</w:t>
+      </w:r>
+      <w:r>
+        <w:t xml:space="preserve"> </w:t>
+      </w:r>
+      <w:r>
+        <w:t xml:space="preserve">(Novel). L'utilisation de cette liste afin d'ajouter une nouvelle annotation à nos gènes est pertinente puisque le spermatozoïde humain est une cellule ciliée, et le flagelle en est le cil. Nous pouvons donc attendre à ce qu'une partie des gènes responsables du phénotype MMAF soit présents dans cette liste recensant 371 gènes classés dans trois catégories en fonction de la qualité de la preuve permettant de définir le gène comme appartenant au cilliome :</w:t>
+      </w:r>
+    </w:p>
+    <w:p>
+      <w:pPr>
+        <w:pStyle w:val="BodyText"/>
+      </w:pPr>
+      <w:r>
+        <w:t xml:space="preserve">Ainsi, 30 de nos 1342 gènes retenus faisaient partis de cette liste dont 19 présentaient des preuves fortes de leur appartenance au cilliome. Il faut tout de même noter que bien que cette liste soit un bon outil pour orienter les recherches et prioriser certains gènes, elle ne peut constituer un critère suffisant pour filtrer les gènes n'en faisant pas partie. Par exemple le gène</w:t>
+      </w:r>
+      <w:r>
+        <w:t xml:space="preserve"> </w:t>
+      </w:r>
+      <w:r>
+        <w:rPr>
+          <w:i/>
+        </w:rPr>
+        <w:t xml:space="preserve">DNAH1</w:t>
+      </w:r>
+      <w:r>
+        <w:t xml:space="preserve">, de par son expression ubiquitaire n'a pas été intégré à cette liste (</w:t>
+      </w:r>
+      <w:r>
+        <w:rPr>
+          <w:b/>
+        </w:rPr>
+        <w:t xml:space="preserve">Figure :</w:t>
+      </w:r>
+      <w:r>
+        <w:rPr>
+          <w:b/>
+        </w:rPr>
+        <w:t xml:space="preserve"> </w:t>
+      </w:r>
+      <w:r>
+        <w:t xml:space="preserve">??</w:t>
+      </w:r>
+      <w:r>
+        <w:t xml:space="preserve">, or on connait désormais son implication dans le phénotype MMAF (</w:t>
+      </w:r>
+      <w:r>
+        <w:rPr>
+          <w:b/>
+        </w:rPr>
+        <w:t xml:space="preserve">Figure :</w:t>
+      </w:r>
+      <w:r>
+        <w:rPr>
+          <w:b/>
+        </w:rPr>
+        <w:t xml:space="preserve"> </w:t>
+      </w:r>
+      <w:r>
+        <w:t xml:space="preserve">??</w:t>
+      </w:r>
+      <w:r>
+        <w:t xml:space="preserve"> </w:t>
+      </w:r>
+      <w:r>
+        <w:t xml:space="preserve">-</w:t>
+      </w:r>
+      <w:r>
+        <w:t xml:space="preserve"> </w:t>
+      </w:r>
+      <w:r>
+        <w:rPr>
+          <w:b/>
+        </w:rPr>
+        <w:t xml:space="preserve">A</w:t>
+      </w:r>
+      <w:r>
+        <w:t xml:space="preserve">).</w:t>
+      </w:r>
+    </w:p>
+    <w:p>
+      <w:pPr>
+        <w:pStyle w:val="BodyText"/>
+      </w:pPr>
+      <w:r>
+        <w:t xml:space="preserve">Suite à cela, afin de nous concentrer en priorité sur les gènes entrainant un phénotype MMAF chez le plus grand nombre d'individus, nous avons sélectionnés ceux sur lesquels plusieurs patients portaient au moins un variant ayant passé l'ensemble des filtres nous permettant alors d'obtenir une liste de 206 gènes dont 142 (soit 69 %) étaient retrouvés variants chez uniquement 2 patients (</w:t>
+      </w:r>
+      <w:r>
+        <w:rPr>
+          <w:b/>
+        </w:rPr>
+        <w:t xml:space="preserve">Figure :</w:t>
+      </w:r>
+      <w:r>
+        <w:rPr>
+          <w:b/>
+        </w:rPr>
+        <w:t xml:space="preserve"> </w:t>
+      </w:r>
+      <w:r>
+        <w:t xml:space="preserve">??</w:t>
+      </w:r>
+      <w:r>
+        <w:t xml:space="preserve"> </w:t>
+      </w:r>
+      <w:r>
+        <w:t xml:space="preserve">-</w:t>
+      </w:r>
+      <w:r>
+        <w:t xml:space="preserve"> </w:t>
+      </w:r>
+      <w:r>
+        <w:rPr>
+          <w:b/>
+        </w:rPr>
+        <w:t xml:space="preserve">B</w:t>
+      </w:r>
+      <w:r>
+        <w:t xml:space="preserve">).</w:t>
       </w:r>
     </w:p>
     <w:p>
@@ -8374,7 +9810,7 @@
         <w:pStyle w:val="TableCaption"/>
       </w:pPr>
       <w:r>
-        <w:t xml:space="preserve">Table 5 List des gènes sur lesquels au moins deux patients portent une mutation tronquante présents dans la liste ciliome</w:t>
+        <w:t xml:space="preserve">Table 6 List des gènes sur lesquels au moins deux patients portent une mutation tronquante présents dans la liste ciliome</w:t>
       </w:r>
     </w:p>
     <w:tbl>
@@ -8382,7 +9818,7 @@
         <w:tblStyle w:val="TableNormal"/>
         <w:tblW w:type="pct" w:w="0.0"/>
         <w:tblLook w:firstRow="1"/>
-        <w:tblCaption w:val="Table 5 List des gènes sur lesquels au moins deux patients portent une mutation tronquante présents dans la liste ciliome"/>
+        <w:tblCaption w:val="Table 6 List des gènes sur lesquels au moins deux patients portent une mutation tronquante présents dans la liste ciliome"/>
       </w:tblPr>
       <w:tblGrid/>
       <w:tr>
@@ -8832,7 +10268,7 @@
         <w:pStyle w:val="TableCaption"/>
       </w:pPr>
       <w:r>
-        <w:t xml:space="preserve">Table 6 Liste des patients portant un variant non troquant homozygote sur un des gènes suivant : TODOOOOOO</w:t>
+        <w:t xml:space="preserve">Table 7 Liste des patients portant un variant non troquant homozygote sur un des gènes suivant : TODOOOOOO</w:t>
       </w:r>
     </w:p>
     <w:tbl>
@@ -8840,7 +10276,7 @@
         <w:tblStyle w:val="TableNormal"/>
         <w:tblW w:type="pct" w:w="0.0"/>
         <w:tblLook w:firstRow="1"/>
-        <w:tblCaption w:val="Table 6 Liste des patients portant un variant non troquant homozygote sur un des gènes suivant : TODOOOOOO"/>
+        <w:tblCaption w:val="Table 7 Liste des patients portant un variant non troquant homozygote sur un des gènes suivant : TODOOOOOO"/>
       </w:tblPr>
       <w:tblGrid/>
       <w:tr>
@@ -9053,7 +10489,7 @@
         <w:pStyle w:val="TableCaption"/>
       </w:pPr>
       <w:r>
-        <w:t xml:space="preserve">Table 7 Résumé des gènes identifiés dans cette analyse</w:t>
+        <w:t xml:space="preserve">Table 8 Résumé des gènes identifiés dans cette analyse</w:t>
       </w:r>
     </w:p>
     <w:tbl>
@@ -9061,7 +10497,7 @@
         <w:tblStyle w:val="TableNormal"/>
         <w:tblW w:type="pct" w:w="0.0"/>
         <w:tblLook w:firstRow="1"/>
-        <w:tblCaption w:val="Table 7 Résumé des gènes identifiés dans cette analyse"/>
+        <w:tblCaption w:val="Table 8 Résumé des gènes identifiés dans cette analyse"/>
       </w:tblPr>
       <w:tblGrid/>
       <w:tr>
@@ -9440,7 +10876,7 @@
         <w:t xml:space="preserve"> </w:t>
       </w:r>
       <w:r>
-        <w:t xml:space="preserve">8</w:t>
+        <w:t xml:space="preserve">9</w:t>
       </w:r>
       <w:r>
         <w:t xml:space="preserve">,</w:t>
@@ -9647,7 +11083,7 @@
         <w:t xml:space="preserve"> </w:t>
       </w:r>
       <w:r>
-        <w:t xml:space="preserve">9</w:t>
+        <w:t xml:space="preserve">10</w:t>
       </w:r>
       <w:r>
         <w:t xml:space="preserve"> </w:t>
@@ -9659,7 +11095,7 @@
         <w:t xml:space="preserve"> </w:t>
       </w:r>
       <w:r>
-        <w:t xml:space="preserve">10</w:t>
+        <w:t xml:space="preserve">11</w:t>
       </w:r>
       <w:r>
         <w:t xml:space="preserve">).</w:t>
@@ -9685,7 +11121,7 @@
         <w:t xml:space="preserve"> </w:t>
       </w:r>
       <w:r>
-        <w:t xml:space="preserve">11</w:t>
+        <w:t xml:space="preserve">12</w:t>
       </w:r>
       <w:r>
         <w:t xml:space="preserve">).</w:t>
@@ -9789,7 +11225,7 @@
         <w:pStyle w:val="TableCaption"/>
       </w:pPr>
       <w:r>
-        <w:t xml:space="preserve">Table 8 List des gènes sur lesquels au moins deux patients portent une mutation tronquante non présents dans la liste ciliome</w:t>
+        <w:t xml:space="preserve">Table 9 List des gènes sur lesquels au moins deux patients portent une mutation tronquante non présents dans la liste ciliome</w:t>
       </w:r>
     </w:p>
     <w:tbl>
@@ -9797,7 +11233,7 @@
         <w:tblStyle w:val="TableNormal"/>
         <w:tblW w:type="pct" w:w="0.0"/>
         <w:tblLook w:firstRow="1"/>
-        <w:tblCaption w:val="Table 8 List des gènes sur lesquels au moins deux patients portent une mutation tronquante non présents dans la liste ciliome"/>
+        <w:tblCaption w:val="Table 9 List des gènes sur lesquels au moins deux patients portent une mutation tronquante non présents dans la liste ciliome"/>
       </w:tblPr>
       <w:tblGrid/>
       <w:tr>
@@ -11227,7 +12663,7 @@
         <w:pStyle w:val="TableCaption"/>
       </w:pPr>
       <w:r>
-        <w:t xml:space="preserve">Table 9 Liste des patients portant un variant non troquant homozygote sur un des gènes suivant : TODOOOOOO</w:t>
+        <w:t xml:space="preserve">Table 10 Liste des patients portant un variant non troquant homozygote sur un des gènes suivant : TODOOOOOO</w:t>
       </w:r>
     </w:p>
     <w:tbl>
@@ -11235,7 +12671,7 @@
         <w:tblStyle w:val="TableNormal"/>
         <w:tblW w:type="pct" w:w="0.0"/>
         <w:tblLook w:firstRow="1"/>
-        <w:tblCaption w:val="Table 9 Liste des patients portant un variant non troquant homozygote sur un des gènes suivant : TODOOOOOO"/>
+        <w:tblCaption w:val="Table 10 Liste des patients portant un variant non troquant homozygote sur un des gènes suivant : TODOOOOOO"/>
       </w:tblPr>
       <w:tblGrid/>
       <w:tr>
@@ -11448,7 +12884,7 @@
         <w:pStyle w:val="TableCaption"/>
       </w:pPr>
       <w:r>
-        <w:t xml:space="preserve">Table 10 Liste des patients portantau moins deux variants hétérozygotes sur un des gènes suivant : TODOOOOOO</w:t>
+        <w:t xml:space="preserve">Table 11 Liste des patients portantau moins deux variants hétérozygotes sur un des gènes suivant : TODOOOOOO</w:t>
       </w:r>
     </w:p>
     <w:tbl>
@@ -11456,7 +12892,7 @@
         <w:tblStyle w:val="TableNormal"/>
         <w:tblW w:type="pct" w:w="0.0"/>
         <w:tblLook w:firstRow="1"/>
-        <w:tblCaption w:val="Table 10 Liste des patients portantau moins deux variants hétérozygotes sur un des gènes suivant : TODOOOOOO"/>
+        <w:tblCaption w:val="Table 11 Liste des patients portantau moins deux variants hétérozygotes sur un des gènes suivant : TODOOOOOO"/>
       </w:tblPr>
       <w:tblGrid/>
       <w:tr>
@@ -12068,7 +13504,7 @@
         <w:pStyle w:val="TableCaption"/>
       </w:pPr>
       <w:r>
-        <w:t xml:space="preserve">Table 11 Résumé des gènes identifiés dans cette analyse</w:t>
+        <w:t xml:space="preserve">Table 12 Résumé des gènes identifiés dans cette analyse</w:t>
       </w:r>
     </w:p>
     <w:tbl>
@@ -12076,7 +13512,7 @@
         <w:tblStyle w:val="TableNormal"/>
         <w:tblW w:type="pct" w:w="0.0"/>
         <w:tblLook w:firstRow="1"/>
-        <w:tblCaption w:val="Table 11 Résumé des gènes identifiés dans cette analyse"/>
+        <w:tblCaption w:val="Table 12 Résumé des gènes identifiés dans cette analyse"/>
       </w:tblPr>
       <w:tblGrid/>
       <w:tr>
@@ -12373,7 +13809,7 @@
         <w:t xml:space="preserve"> </w:t>
       </w:r>
       <w:r>
-        <w:t xml:space="preserve">12</w:t>
+        <w:t xml:space="preserve">13</w:t>
       </w:r>
       <w:r>
         <w:t xml:space="preserve">,</w:t>
@@ -12576,7 +14012,7 @@
         <w:t xml:space="preserve"> </w:t>
       </w:r>
       <w:r>
-        <w:t xml:space="preserve">13</w:t>
+        <w:t xml:space="preserve">14</w:t>
       </w:r>
       <w:r>
         <w:t xml:space="preserve">).</w:t>
@@ -12680,7 +14116,7 @@
         <w:pStyle w:val="TableCaption"/>
       </w:pPr>
       <w:r>
-        <w:t xml:space="preserve">Table 12 List des gènes sur lesquels au moins deux patients portent une mutation tronquante non présents dans la liste ciliome</w:t>
+        <w:t xml:space="preserve">Table 13 List des gènes sur lesquels au moins deux patients portent une mutation tronquante non présents dans la liste ciliome</w:t>
       </w:r>
     </w:p>
     <w:tbl>
@@ -12688,7 +14124,7 @@
         <w:tblStyle w:val="TableNormal"/>
         <w:tblW w:type="pct" w:w="0.0"/>
         <w:tblLook w:firstRow="1"/>
-        <w:tblCaption w:val="Table 12 List des gènes sur lesquels au moins deux patients portent une mutation tronquante non présents dans la liste ciliome"/>
+        <w:tblCaption w:val="Table 13 List des gènes sur lesquels au moins deux patients portent une mutation tronquante non présents dans la liste ciliome"/>
       </w:tblPr>
       <w:tblGrid/>
       <w:tr>
@@ -12858,7 +14294,7 @@
         <w:pStyle w:val="TableCaption"/>
       </w:pPr>
       <w:r>
-        <w:t xml:space="preserve">Table 13 Liste des patients portantau moins deux variants hétérozygotes sur un des gènes suivant : TODOOOOOO</w:t>
+        <w:t xml:space="preserve">Table 14 Liste des patients portantau moins deux variants hétérozygotes sur un des gènes suivant : TODOOOOOO</w:t>
       </w:r>
     </w:p>
     <w:tbl>
@@ -12866,7 +14302,7 @@
         <w:tblStyle w:val="TableNormal"/>
         <w:tblW w:type="pct" w:w="0.0"/>
         <w:tblLook w:firstRow="1"/>
-        <w:tblCaption w:val="Table 13 Liste des patients portantau moins deux variants hétérozygotes sur un des gènes suivant : TODOOOOOO"/>
+        <w:tblCaption w:val="Table 14 Liste des patients portantau moins deux variants hétérozygotes sur un des gènes suivant : TODOOOOOO"/>
       </w:tblPr>
       <w:tblGrid/>
       <w:tr>
@@ -13079,7 +14515,7 @@
         <w:pStyle w:val="TableCaption"/>
       </w:pPr>
       <w:r>
-        <w:t xml:space="preserve">Table 14 Résumé des gènes identifiés dans cette analyse</w:t>
+        <w:t xml:space="preserve">Table 15 Résumé des gènes identifiés dans cette analyse</w:t>
       </w:r>
     </w:p>
     <w:tbl>
@@ -13087,7 +14523,7 @@
         <w:tblStyle w:val="TableNormal"/>
         <w:tblW w:type="pct" w:w="0.0"/>
         <w:tblLook w:firstRow="1"/>
-        <w:tblCaption w:val="Table 14 Résumé des gènes identifiés dans cette analyse"/>
+        <w:tblCaption w:val="Table 15 Résumé des gènes identifiés dans cette analyse"/>
       </w:tblPr>
       <w:tblGrid/>
       <w:tr>
@@ -13876,7 +15312,7 @@
         <w:t xml:space="preserve"> </w:t>
       </w:r>
       <w:r>
-        <w:t xml:space="preserve">dans ce phénotype grâce à 9 patients présentant des variants sur ce gène dont 3 à l'état homozygote. Elle nous a également permis d'identifier 7 nouveaux gène candidats pouvant expliquer le phénotype de 34 de nos patients soit 55 % de la cohorte. parmi ceux-ci, ... portaient au moins un variant homozygote sur un de ces gènes. Pour les autres des études sont nécessaires afin de déterminer si les différents variants hétérozygotes qu'ils portent sont situés sur leurs deux allèles différents faisant d'eux des hétérozygotes composites (</w:t>
+        <w:t xml:space="preserve">dans ce phénotype grâce à ... patients présentant des variants sur ce gène dont ... à l'état homozygote. Elle nous a également permis d'identifier 7 nouveaux gène candidats pouvant expliquer le phénotype de 28 de nos patients soit 45 % de la cohorte. parmi ceux-ci, ... portaient au moins un variant homozygote sur un de ces gènes. Pour les autres des études sont nécessaires afin de déterminer si les différents variants hétérozygotes qu'ils portent sont situés sur leurs deux allèles différents faisant d'eux des hétérozygotes composites (</w:t>
       </w:r>
       <w:r>
         <w:rPr>
@@ -13917,7 +15353,7 @@
         <w:pStyle w:val="BodyText"/>
       </w:pPr>
       <w:r>
-        <w:t xml:space="preserve">Parmi cet ensemble de patients, il faut noter que 7 d'entre eux porte des variants pouvant expliquer leur phénotype sur plusieurs des gènes candidats que nous avons identifiés. En effet, 6 de nos patients portent des variants sur deux de nos gènes candidats et 1 sur 3 d'entre eux (</w:t>
+        <w:t xml:space="preserve">Parmi cet ensemble de patients, il faut noter que 5 d'entre eux porte des variants pouvant expliquer leur phénotype sur plusieurs des gènes candidats que nous avons identifiés. En effet, 5 de nos patients portent des variants sur deux de nos gènes candidats et 0 sur 3 d'entre eux (</w:t>
       </w:r>
       <w:r>
         <w:rPr>
@@ -14154,7 +15590,7 @@
         <w:pStyle w:val="BodyText"/>
       </w:pPr>
       <w:r>
-        <w:t xml:space="preserve">Ainsi, cette analyse révèle l'efficacité de notre pipeline puisqu'elle a permis d'identifier au moins un gène candidat pour 55 % de nos patients. Pour les autres des analyses individuelles complémentaires sont nécessaires afin d'identifier la cause génétique responsable de leur phénotype.</w:t>
+        <w:t xml:space="preserve">Ainsi, cette analyse révèle l'efficacité de notre pipeline puisqu'elle a permis d'identifier au moins un gène candidat pour 45 % de nos patients. Pour les autres des analyses individuelles complémentaires sont nécessaires afin d'identifier la cause génétique responsable de leur phénotype.</w:t>
       </w:r>
     </w:p>
     <w:p>
@@ -15335,7 +16771,7 @@
     </w:lvl>
   </w:abstractNum>
   <w:abstractNum w:abstractNumId="990">
-    <w:nsid w:val="33280b7c"/>
+    <w:nsid w:val="ad5d25b7"/>
     <w:multiLevelType w:val="multilevel"/>
     <w:lvl w:ilvl="0">
       <w:numFmt w:val="bullet"/>
@@ -15416,7 +16852,7 @@
     </w:lvl>
   </w:abstractNum>
   <w:abstractNum w:abstractNumId="99411">
-    <w:nsid w:val="676f86c0"/>
+    <w:nsid w:val="bc7dc812"/>
     <w:multiLevelType w:val="multilevel"/>
     <w:lvl w:ilvl="0">
       <w:start w:val="1"/>
@@ -15504,7 +16940,7 @@
     </w:lvl>
   </w:abstractNum>
   <w:abstractNum w:abstractNumId="99711">
-    <w:nsid w:val="7610eba7"/>
+    <w:nsid w:val="a45320df"/>
     <w:multiLevelType w:val="multilevel"/>
     <w:lvl w:ilvl="0">
       <w:start w:val="1"/>
@@ -15592,7 +17028,7 @@
     </w:lvl>
   </w:abstractNum>
   <w:abstractNum w:abstractNumId="99414">
-    <w:nsid w:val="dd7cf9fb"/>
+    <w:nsid w:val="ba18f2a9"/>
     <w:multiLevelType w:val="multilevel"/>
     <w:lvl w:ilvl="0">
       <w:start w:val="4"/>
@@ -15680,7 +17116,7 @@
     </w:lvl>
   </w:abstractNum>
   <w:abstractNum w:abstractNumId="99413">
-    <w:nsid w:val="b86b2914"/>
+    <w:nsid w:val="ecae1616"/>
     <w:multiLevelType w:val="multilevel"/>
     <w:lvl w:ilvl="0">
       <w:start w:val="3"/>
@@ -15768,7 +17204,7 @@
     </w:lvl>
   </w:abstractNum>
   <w:abstractNum w:abstractNumId="99416">
-    <w:nsid w:val="f5fbe6f5"/>
+    <w:nsid w:val="cfbd400f"/>
     <w:multiLevelType w:val="multilevel"/>
     <w:lvl w:ilvl="0">
       <w:start w:val="6"/>
@@ -15856,7 +17292,7 @@
     </w:lvl>
   </w:abstractNum>
   <w:abstractNum w:abstractNumId="99417">
-    <w:nsid w:val="65d4cfc8"/>
+    <w:nsid w:val="a2cb17b8"/>
     <w:multiLevelType w:val="multilevel"/>
     <w:lvl w:ilvl="0">
       <w:start w:val="7"/>

</xml_diff>

<commit_message>
partie spermato de l'intro finalisée
</commit_message>
<xml_diff>
--- a/index/_book/thesis.docx
+++ b/index/_book/thesis.docx
@@ -69,7 +69,7 @@
         <w:pStyle w:val="FirstParagraph"/>
       </w:pPr>
       <w:r>
-        <w:t xml:space="preserve">Comme expliqué précédemment, La globozoospermie est phénotype rare (&lt; 0.1% des patients infertiles) mais néanmoins sévère</w:t>
+        <w:t xml:space="preserve">Comme expliqué précédemment, La globozoospermie est un phénotype rare (&lt; 0.1% des patients infertiles) mais néanmoins sévère</w:t>
       </w:r>
       <w:r>
         <w:t xml:space="preserve"> </w:t>
@@ -321,7 +321,7 @@
         <w:t xml:space="preserve">)</w:t>
       </w:r>
       <w:r>
-        <w:t xml:space="preserve">. Cependant, dans la même étude, 29 autres patients présentant le même phénotype ont été analysé, et pour ceux-ci, aucun variant du gène</w:t>
+        <w:t xml:space="preserve">. Cependant, dans la même étude, 29 autres patients présentant le même phénotype ont été analysés, et pour ceux-ci, aucun variant du gène</w:t>
       </w:r>
       <w:r>
         <w:t xml:space="preserve"> </w:t>
@@ -591,7 +591,7 @@
         <w:t xml:space="preserve"> </w:t>
       </w:r>
       <w:r>
-        <w:t xml:space="preserve">a permis de mieux comprendre les mécanismes moléculaires impliqué dans la globozoospermie causée par la délétion du gène</w:t>
+        <w:t xml:space="preserve">a permis de mieux comprendre les mécanismes moléculaires impliqués dans la globozoospermie causée par la délétion du gène</w:t>
       </w:r>
       <w:r>
         <w:t xml:space="preserve"> </w:t>
@@ -629,7 +629,7 @@
         <w:t xml:space="preserve">)</w:t>
       </w:r>
       <w:r>
-        <w:t xml:space="preserve">. Tout d'abord car ce modèle de souris KO présentait les mêmes caractéristiques que les patients humains. Tout d'abord, ces souris étaient infertiles et présentaient des spermatozoïdes globozoocéphales (</w:t>
+        <w:t xml:space="preserve">. Ce modèle de souris KO présentant les mêmes caractéristiques que les patients humains ; Tout d'abord, ces souris étaient infertiles et présentaient des spermatozoïdes globozoocéphales (</w:t>
       </w:r>
       <w:r>
         <w:rPr>
@@ -670,7 +670,7 @@
         <w:t xml:space="preserve">)</w:t>
       </w:r>
       <w:r>
-        <w:t xml:space="preserve">. Ainsi il a pu être démontré que la protéine Dpy19l2 étaient principalement exprimé dans le spermatides et plus spécifiquement dans la membrane nucléaire interne faisant face à la vésicule acrosomale et que l'absence de cette protéine entrainait la déstabilisation à la fois de la lamine nucléaire, de la jonction entre l'acroplaxome et l'enveloppe nucléaire</w:t>
+        <w:t xml:space="preserve">. Ainsi il a pu être démontré que la protéine Dpy19l2 étaient principalement exprimée dans le spermatide et plus spécifiquement dans la membrane nucléaire interne faisant face à la vésicule acrosomale et que l'absence de cette protéine entrainait la déstabilisation à la fois de la lamine nucléaire, de la jonction entre l'acroplaxome et l'enveloppe nucléaire</w:t>
       </w:r>
       <w:r>
         <w:t xml:space="preserve"> </w:t>
@@ -843,77 +843,6 @@
     </w:p>
     <w:p>
       <w:pPr>
-        <w:pStyle w:val="BodyText"/>
-      </w:pPr>
-      <w:r>
-        <w:t xml:space="preserve">Dans ce chapitre je détaillerai les résultats de trois articles dont je suis co-auteur :</w:t>
-      </w:r>
-    </w:p>
-    <w:p>
-      <w:pPr>
-        <w:pStyle w:val="Compact"/>
-        <w:numPr>
-          <w:numId w:val="1001"/>
-          <w:ilvl w:val="0"/>
-        </w:numPr>
-      </w:pPr>
-      <w:hyperlink w:anchor="mecamut">
-        <w:r>
-          <w:rPr>
-            <w:b/>
-            <w:rStyle w:val="Hyperlink"/>
-          </w:rPr>
-          <w:t xml:space="preserve">Fine Characterisation of a Recombination Hotspot at the DPY19L2 Locus and Resolution of the Paradoxical Excess of Duplications over Deletions in the General Population</w:t>
-        </w:r>
-      </w:hyperlink>
-      <w:r>
-        <w:t xml:space="preserve"> </w:t>
-      </w:r>
-      <w:r>
-        <w:t xml:space="preserve">: au cours de cette étude j'ai participé à divers manipulation de biologie moléculaire tel que l'extraction d'ADN spermatique, quantification des délétions / duplications</w:t>
-      </w:r>
-      <w:r>
-        <w:t xml:space="preserve"> </w:t>
-      </w:r>
-      <w:r>
-        <w:rPr>
-          <w:i/>
-        </w:rPr>
-        <w:t xml:space="preserve">de novo</w:t>
-      </w:r>
-      <w:r>
-        <w:t xml:space="preserve">. De même, j'ai pu contribuer au divers analyses statistiques.</w:t>
-      </w:r>
-      <w:r>
-        <w:br w:type="textWrapping"/>
-      </w:r>
-    </w:p>
-    <w:p>
-      <w:pPr>
-        <w:pStyle w:val="Compact"/>
-        <w:numPr>
-          <w:numId w:val="1001"/>
-          <w:ilvl w:val="0"/>
-        </w:numPr>
-      </w:pPr>
-      <w:hyperlink w:anchor="transcriptome">
-        <w:r>
-          <w:rPr>
-            <w:b/>
-            <w:rStyle w:val="Hyperlink"/>
-          </w:rPr>
-          <w:t xml:space="preserve">Comparative testicular transcriptome of wild type and globozoospermic Dpy19l2 knock out mice</w:t>
-        </w:r>
-      </w:hyperlink>
-      <w:r>
-        <w:t xml:space="preserve"> </w:t>
-      </w:r>
-      <w:r>
-        <w:t xml:space="preserve">: Dans cette étude j'ai pu effectuer l'intégralité des manipulation de biomoléculaire (extraction de l'ARN testiculaire de souris et analyse sur puce) de même que l'intégralité de l'analyse bioinformatique des résultats.</w:t>
-      </w:r>
-    </w:p>
-    <w:p>
-      <w:pPr>
         <w:pStyle w:val="Heading2"/>
       </w:pPr>
       <w:bookmarkStart w:id="25" w:name="resultats"/>
@@ -962,7 +891,7 @@
         <w:t xml:space="preserve"> </w:t>
       </w:r>
       <w:r>
-        <w:t xml:space="preserve">de fonction encore inconnue et un pseudogène présentant une très forte homologie de séquence (&gt; 95%)</w:t>
+        <w:t xml:space="preserve">de fonctions encore inconnues et un pseudogène présentant une très forte homologie de séquence (&gt; 95%)</w:t>
       </w:r>
       <w:r>
         <w:t xml:space="preserve"> </w:t>
@@ -1128,7 +1057,7 @@
         <w:t xml:space="preserve">DPY19L2</w:t>
       </w:r>
       <w:r>
-        <w:t xml:space="preserve">, ces LCRs vont, au cours de la méiose entrainer la venue de recombinaison homologues non-allélique (NAHR) donnant lieu soit à une délétion du gène</w:t>
+        <w:t xml:space="preserve">, ces LCRs vont, au cours de la méiose entrainer la venue de recombinaisons homologues non-allélique (NAHR) donnant lieu soit à une délétion du gène</w:t>
       </w:r>
       <w:r>
         <w:t xml:space="preserve"> </w:t>
@@ -1298,7 +1227,7 @@
         <w:t xml:space="preserve"> </w:t>
       </w:r>
       <w:r>
-        <w:t xml:space="preserve">forme un allèle dupliqué. Cependant, les données mises à disposition par la base de donnée</w:t>
+        <w:t xml:space="preserve">forme un allèle dupliqué. Cependant, les données mises à disposition par la base de données</w:t>
       </w:r>
       <w:r>
         <w:t xml:space="preserve"> </w:t>
@@ -1342,7 +1271,7 @@
         <w:t xml:space="preserve"> </w:t>
       </w:r>
       <w:r>
-        <w:t xml:space="preserve">indique un excès de duplication puisque sur un total de 6575 individus analysés, 83 duplications et de 26 délétions hétérozygotes ont été observées pour le locus de</w:t>
+        <w:t xml:space="preserve">indiquent un excès de duplication puisque sur un total de 6575 individus analysés, 83 duplications et de 26 délétions hétérozygotes ont été observées pour le locus de</w:t>
       </w:r>
       <w:r>
         <w:t xml:space="preserve"> </w:t>
@@ -1683,7 +1612,10 @@
         <w:t xml:space="preserve"> </w:t>
       </w:r>
       <w:r>
-        <w:t xml:space="preserve">: (2)) (</w:t>
+        <w:t xml:space="preserve">: (2),</w:t>
+      </w:r>
+      <w:r>
+        <w:t xml:space="preserve"> </w:t>
       </w:r>
       <w:r>
         <w:rPr>
@@ -2083,6 +2015,44 @@
       </w:r>
       <w:r>
         <w:t xml:space="preserve">).</w:t>
+      </w:r>
+    </w:p>
+    <w:p>
+      <w:pPr>
+        <w:pStyle w:val="BodyText"/>
+      </w:pPr>
+      <w:r>
+        <w:t xml:space="preserve">Ainsi, de manière paradoxale, les délétion</w:t>
+      </w:r>
+      <w:r>
+        <w:t xml:space="preserve"> </w:t>
+      </w:r>
+      <w:r>
+        <w:rPr>
+          <w:i/>
+        </w:rPr>
+        <w:t xml:space="preserve">de novo</w:t>
+      </w:r>
+      <w:r>
+        <w:t xml:space="preserve"> </w:t>
+      </w:r>
+      <w:r>
+        <w:t xml:space="preserve">apparaitraient, au cours de la méïose, deux fois plus fréquement que les dupliquation</w:t>
+      </w:r>
+      <w:r>
+        <w:t xml:space="preserve"> </w:t>
+      </w:r>
+      <w:r>
+        <w:rPr>
+          <w:i/>
+        </w:rPr>
+        <w:t xml:space="preserve">de novo</w:t>
+      </w:r>
+      <w:r>
+        <w:t xml:space="preserve"> </w:t>
+      </w:r>
+      <w:r>
+        <w:t xml:space="preserve">tandis que l'allèle dupliqué est trois fois plus fréquent que l'allèle délété dans la population générale. Cet effet pourrait en partie être due aux effets de séléction naturelle. En effet, Bien qu'à notre connaissance, les femmes portant l'allèle délété à l'état homozygote ne soient caractérisées par aucun phénotype, les hommes, eux sont 100% infertiles tandis que l'allèle dupliqué ne subirait aucune séléction.</w:t>
       </w:r>
     </w:p>
     <w:p>
@@ -2172,14 +2142,6 @@
     </w:p>
     <w:p>
       <w:pPr>
-        <w:pStyle w:val="BodyText"/>
-      </w:pPr>
-      <w:r>
-        <w:t xml:space="preserve">[TODO: expliquer brievement notre hpothèse expliquant ce phénomène]</w:t>
-      </w:r>
-    </w:p>
-    <w:p>
-      <w:pPr>
         <w:pStyle w:val="Heading4"/>
       </w:pPr>
       <w:bookmarkStart w:id="32" w:name="autres-resultats"/>
@@ -2205,22 +2167,50 @@
         <w:t xml:space="preserve">DPY19L2</w:t>
       </w:r>
       <w:r>
-        <w:t xml:space="preserve">. Ainsi, nous avons pu mettre en évidence que les LCRs 1 et 2 contenaient 5 répétitions du site de reconnaissance consensus de PRDM9 (CCNCCNTNNCCNC), une protéine connue pour [TODO : décrire le rôle de PRDM9]. De même, nous avons pu mettre en évidence que les recombinaisons s'effectuaient le long de 5 points de cassures distincts répartis le long des LCRs 1 et 2 et que comme attendu, l'incidence des points de cassures dans les recombinaisons du locus</w:t>
-      </w:r>
-      <w:r>
-        <w:t xml:space="preserve"> </w:t>
-      </w:r>
-      <w:r>
-        <w:rPr>
-          <w:i/>
-        </w:rPr>
-        <w:t xml:space="preserve">DPY19L2</w:t>
-      </w:r>
-      <w:r>
-        <w:t xml:space="preserve"> </w:t>
-      </w:r>
-      <w:r>
-        <w:t xml:space="preserve">était proportionelle à la taille des régions [TODO : expliquer mieux].</w:t>
+        <w:t xml:space="preserve">. Ainsi, nous avons pu mettre en évidence que les LCRs 1 et 2 contenaient 5 répétitions du site de reconnaissance consensus de PRDM9 (CCNCCNTNNCCNC), une protéine connue pour son rôle central dans l'activation de la transcription dans les premères phases de la prophase méiotique ainsi que pour être à impliqué dans les mécanismes de recombinaisons chromosomique au cours de la méiose chez l'humain et la souris</w:t>
+      </w:r>
+      <w:r>
+        <w:t xml:space="preserve"> </w:t>
+      </w:r>
+      <w:r>
+        <w:t xml:space="preserve">(Parvanov, Petkov, &amp; Paigen,</w:t>
+      </w:r>
+      <w:r>
+        <w:t xml:space="preserve"> </w:t>
+      </w:r>
+      <w:hyperlink w:anchor="ref-Parvanov2010">
+        <w:r>
+          <w:rPr>
+            <w:rStyle w:val="Hyperlink"/>
+          </w:rPr>
+          <w:t xml:space="preserve">2010</w:t>
+        </w:r>
+      </w:hyperlink>
+      <w:r>
+        <w:t xml:space="preserve">,</w:t>
+      </w:r>
+      <w:r>
+        <w:t xml:space="preserve"> </w:t>
+      </w:r>
+      <w:r>
+        <w:t xml:space="preserve">Baudat et al. (</w:t>
+      </w:r>
+      <w:hyperlink w:anchor="ref-Baudat2010">
+        <w:r>
+          <w:rPr>
+            <w:rStyle w:val="Hyperlink"/>
+          </w:rPr>
+          <w:t xml:space="preserve">2010</w:t>
+        </w:r>
+      </w:hyperlink>
+      <w:r>
+        <w:t xml:space="preserve">)</w:t>
+      </w:r>
+      <w:r>
+        <w:t xml:space="preserve">)</w:t>
+      </w:r>
+      <w:r>
+        <w:t xml:space="preserve">. De même, nous avons pu mettre en évidence que les recombinaisons s'effectuaient le long de 5 points de cassures distincts répartis le long des LCRs 1 et 2.</w:t>
       </w:r>
     </w:p>
     <w:p>
@@ -2235,7 +2225,7 @@
     </w:p>
     <w:p>
       <w:pPr>
-        <w:pStyle w:val="Compact"/>
+        <w:pStyle w:val="FirstParagraph"/>
       </w:pPr>
       <w:r>
         <w:t xml:space="preserve">Dans des études précédentes, notre équipe à réussit à démontrer que la protéine</w:t>
@@ -2288,7 +2278,7 @@
         <w:t xml:space="preserve">)</w:t>
       </w:r>
       <w:r>
-        <w:t xml:space="preserve">. nous avons cherché à observer si, comme la protéine SUN5. Chez la souris, la protéine Sun1 est elle aussi nécéssaire à la gamétogénèse et est connue pour permettre l'intéraction entre le noyau et les télomères</w:t>
+        <w:t xml:space="preserve">. Nous avons cherché à observer si, comme la protéine SUN5. Chez la souris, la protéine Sun1 est elle aussi nécéssaire à la gamétogénèse et est connue pour permettre l'intéraction entre le noyau et les télomères</w:t>
       </w:r>
       <w:r>
         <w:t xml:space="preserve"> </w:t>
@@ -2322,7 +2312,13 @@
         <w:t xml:space="preserve"> </w:t>
       </w:r>
       <w:r>
-        <w:t xml:space="preserve">dans les spermatozoïdes globozoocéphales. De plus, au cours de l'elevage des souris</w:t>
+        <w:t xml:space="preserve">dans les spermatozoïdes globozoocéphales.</w:t>
+      </w:r>
+      <w:r>
+        <w:br w:type="textWrapping"/>
+      </w:r>
+      <w:r>
+        <w:t xml:space="preserve">De plus, au cours de l'elevage des souris</w:t>
       </w:r>
       <w:r>
         <w:t xml:space="preserve"> </w:t>
@@ -2337,7 +2333,7 @@
         <w:t xml:space="preserve"> </w:t>
       </w:r>
       <w:r>
-        <w:t xml:space="preserve">KO au sei de notre laboratoir nous avons pu observé un excès de naissance de souris mâle lorsque l'on croisait deux sours</w:t>
+        <w:t xml:space="preserve">KO au sein de notre laboratoir nous avons pu observé un excès de naissance de souris mâle lorsque l'on croisait deux souris</w:t>
       </w:r>
       <w:r>
         <w:t xml:space="preserve"> </w:t>
@@ -2369,42 +2365,36 @@
         </m:sSup>
       </m:oMath>
       <w:r>
-        <w:t xml:space="preserve"> </w:t>
-      </w:r>
-      <w:r>
-        <w:t xml:space="preserve">[TODO: insérer tableau et figure montrant le biais de sexe].</w:t>
-      </w:r>
-      <w:r>
-        <w:br w:type="textWrapping"/>
-      </w:r>
-      <w:r>
-        <w:t xml:space="preserve">Afin de tenter d'expliquer ces observations, nous avons effectué une analyse comparative du transcriptome testiculaire de deux souris</w:t>
-      </w:r>
-      <w:r>
-        <w:t xml:space="preserve"> </w:t>
-      </w:r>
-      <w:r>
-        <w:rPr>
-          <w:i/>
-        </w:rPr>
-        <w:t xml:space="preserve">Dpy19l2</w:t>
+        <w:t xml:space="preserve">.</w:t>
+      </w:r>
+      <w:r>
+        <w:t xml:space="preserve"> </w:t>
+      </w:r>
+      <w:r>
+        <w:t xml:space="preserve">Ainsi, en comparant les sexes des souris obtenues lors de 6 premières naissances (</w:t>
+      </w:r>
+      <w:r>
+        <w:rPr>
+          <w:i/>
+        </w:rPr>
+        <w:t xml:space="preserve">Birth 1-6</w:t>
+      </w:r>
+      <w:r>
+        <w:t xml:space="preserve">) on observe un total de 28 souris mâles pour 16 souris femelles. La p-valeur obtenue en effectuant un test de</w:t>
+      </w:r>
+      <w:r>
+        <w:t xml:space="preserve"> </w:t>
       </w:r>
       <m:oMath>
         <m:sSup>
           <m:e>
             <m:r>
-              <m:t/>
+              <m:t>χ</m:t>
             </m:r>
           </m:e>
           <m:sup>
             <m:r>
-              <m:t>+</m:t>
-            </m:r>
-            <m:r>
-              <m:t>/</m:t>
-            </m:r>
-            <m:r>
-              <m:t>+</m:t>
+              <m:t>2</m:t>
             </m:r>
           </m:sup>
         </m:sSup>
@@ -2413,142 +2403,24 @@
         <w:t xml:space="preserve"> </w:t>
       </w:r>
       <w:r>
-        <w:t xml:space="preserve">(S1+ et S2+) et deux souris</w:t>
-      </w:r>
-      <w:r>
-        <w:t xml:space="preserve"> </w:t>
-      </w:r>
-      <w:r>
-        <w:rPr>
-          <w:i/>
-        </w:rPr>
-        <w:t xml:space="preserve">Dpy19l2</w:t>
-      </w:r>
-      <m:oMath>
-        <m:sSup>
-          <m:e>
-            <m:r>
-              <m:t/>
-            </m:r>
-          </m:e>
-          <m:sup>
-            <m:r>
-              <m:t>−</m:t>
-            </m:r>
-            <m:r>
-              <m:t>/</m:t>
-            </m:r>
-            <m:r>
-              <m:t>−</m:t>
-            </m:r>
-          </m:sup>
-        </m:sSup>
-      </m:oMath>
-      <w:r>
-        <w:t xml:space="preserve"> </w:t>
-      </w:r>
-      <w:r>
-        <w:t xml:space="preserve">(S1- et S2-) ayant pour but de mettre en évidence d'eventuels dereglement transcriptionels chez la souris KO.</w:t>
-      </w:r>
-      <w:r>
-        <w:t xml:space="preserve"> </w:t>
-      </w:r>
-      <w:r>
-        <w:t xml:space="preserve">Pour effectuer ces analyses, nous avons donc extrait l'ARN testiculaire des 4 souris que nous avons ensuite hybridé sur des puces à ADN Affymetrix GeneChip® Mouse Exon 1.0 contenant des sondes pour 35.557 gènes murins. Cette étape nous a alors permi d'obtenir pour chacune des 4 souris les valeurs d'expression testiculaire de l'ensemble de leurs gènes. Pour chacun de ces gènes, nous avons donc chercher à soivoir s'ils étaient différentiellement exprimés chez les sours S1- et S2- lorsqu'on comparait leur expression avec celle des souris S1+ et S2+. Pour cela, nous avons calculé quatre ratios (R1, R2, R3 et R4) (</w:t>
-      </w:r>
-      <w:r>
-        <w:rPr>
-          <w:b/>
-        </w:rPr>
-        <w:t xml:space="preserve">Équation</w:t>
-      </w:r>
-      <w:r>
-        <w:t xml:space="preserve"> </w:t>
-      </w:r>
-      <w:r>
-        <w:t xml:space="preserve">: (3)). Les gènes pour lesquels au moins 3 de leurs ratio étaient</w:t>
-      </w:r>
-      <w:r>
-        <w:t xml:space="preserve"> </w:t>
-      </w:r>
-      <m:oMath>
-        <m:r>
-          <m:t>≥</m:t>
-        </m:r>
-      </m:oMath>
-      <w:r>
-        <w:t xml:space="preserve"> </w:t>
-      </w:r>
-      <w:r>
-        <w:t xml:space="preserve">1,7 furent considérés comme sur-exprimés tandis que ceux pour lesquels 3 de leurs ratio étaient</w:t>
-      </w:r>
-      <w:r>
-        <w:t xml:space="preserve"> </w:t>
-      </w:r>
-      <m:oMath>
-        <m:r>
-          <m:t>≤</m:t>
-        </m:r>
-      </m:oMath>
-      <w:r>
-        <w:t xml:space="preserve"> </w:t>
-      </w:r>
-      <w:r>
-        <w:t xml:space="preserve">0,58 (</w:t>
-      </w:r>
-      <m:oMath>
-        <m:f>
-          <m:fPr>
-            <m:type m:val="bar"/>
-          </m:fPr>
-          <m:num>
-            <m:r>
-              <m:t>1</m:t>
-            </m:r>
-          </m:num>
-          <m:den>
-            <m:r>
-              <m:t>1</m:t>
-            </m:r>
-            <m:r>
-              <m:t>,</m:t>
-            </m:r>
-            <m:r>
-              <m:t>7</m:t>
-            </m:r>
-          </m:den>
-        </m:f>
-      </m:oMath>
-      <w:r>
-        <w:t xml:space="preserve">) furent considérés comme sous-exprimés.</w:t>
-      </w:r>
-      <w:r>
-        <w:br w:type="textWrapping"/>
-      </w:r>
-    </w:p>
-    <w:p>
-      <w:pPr>
-        <w:pStyle w:val="BodyText"/>
-      </w:pPr>
-      <w:r>
-        <w:t xml:space="preserve">$$</w:t>
-      </w:r>
-    </w:p>
-    <w:p>
-      <w:pPr>
-        <w:pStyle w:val="BodyText"/>
+        <w:t xml:space="preserve">comparant ces deux effectifs était égale à 0.0486272 laissant supposé l'existence d'un réel, bien que faible, enrichissement en souris mâles.</w:t>
+      </w:r>
+    </w:p>
+    <w:p>
+      <w:pPr>
+        <w:pStyle w:val="FigureWithCaption"/>
       </w:pPr>
       <w:r>
         <w:drawing>
           <wp:inline>
-            <wp:extent cx="4620126" cy="3696101"/>
+            <wp:extent cx="4620126" cy="3320715"/>
             <wp:effectExtent b="0" l="0" r="0" t="0"/>
-            <wp:docPr descr="" id="1" name="Picture"/>
+            <wp:docPr descr="Figure 5 Quantification des sexes des souris observées lors de chaque naissances issues d'un croisement de deux souris hétérozygotes Dpy19l2 +/-" id="1" name="Picture"/>
             <a:graphic>
               <a:graphicData uri="http://schemas.openxmlformats.org/drawingml/2006/picture">
                 <pic:pic>
                   <pic:nvPicPr>
-                    <pic:cNvPr descr="thesis_files/figure-docx/unnamed-chunk-1-1.png" id="0" name="Picture"/>
+                    <pic:cNvPr descr="thesis_files/figure-docx/plotborn-1.png" id="0" name="Picture"/>
                     <pic:cNvPicPr>
                       <a:picLocks noChangeArrowheads="1" noChangeAspect="1"/>
                     </pic:cNvPicPr>
@@ -2562,7 +2434,7 @@
                   <pic:spPr bwMode="auto">
                     <a:xfrm>
                       <a:off x="0" y="0"/>
-                      <a:ext cx="4620126" cy="3696101"/>
+                      <a:ext cx="4620126" cy="3320715"/>
                     </a:xfrm>
                     <a:prstGeom prst="rect">
                       <a:avLst/>
@@ -2583,6 +2455,359 @@
     </w:p>
     <w:p>
       <w:pPr>
+        <w:pStyle w:val="ImageCaption"/>
+      </w:pPr>
+      <w:r>
+        <w:t xml:space="preserve">Figure 5 Quantification des sexes des souris observées lors de chaque naissances issues d'un croisement de deux souris hétérozygotes</w:t>
+      </w:r>
+      <w:r>
+        <w:t xml:space="preserve"> </w:t>
+      </w:r>
+      <w:r>
+        <w:rPr>
+          <w:i/>
+        </w:rPr>
+        <w:t xml:space="preserve">Dpy19l2</w:t>
+      </w:r>
+      <w:r>
+        <w:t xml:space="preserve"> </w:t>
+      </w:r>
+      <w:r>
+        <w:t xml:space="preserve">+/-</w:t>
+      </w:r>
+    </w:p>
+    <w:p>
+      <w:pPr>
+        <w:pStyle w:val="Compact"/>
+      </w:pPr>
+      <w:r>
+        <w:t xml:space="preserve">C'est donc afin d'expliquer ces observations que sont l'abscence de la protéine</w:t>
+      </w:r>
+      <w:r>
+        <w:t xml:space="preserve"> </w:t>
+      </w:r>
+      <w:r>
+        <w:rPr>
+          <w:i/>
+        </w:rPr>
+        <w:t xml:space="preserve">Plc</w:t>
+      </w:r>
+      <m:oMath>
+        <m:r>
+          <m:t>ζ</m:t>
+        </m:r>
+      </m:oMath>
+      <w:r>
+        <w:t xml:space="preserve"> </w:t>
+      </w:r>
+      <w:r>
+        <w:t xml:space="preserve">dans les spermatozoïdes des souris</w:t>
+      </w:r>
+      <w:r>
+        <w:t xml:space="preserve"> </w:t>
+      </w:r>
+      <w:r>
+        <w:rPr>
+          <w:i/>
+        </w:rPr>
+        <w:t xml:space="preserve">Dpy19l2</w:t>
+      </w:r>
+      <m:oMath>
+        <m:sSup>
+          <m:e>
+            <m:r>
+              <m:t/>
+            </m:r>
+          </m:e>
+          <m:sup>
+            <m:r>
+              <m:t>−</m:t>
+            </m:r>
+            <m:r>
+              <m:t>/</m:t>
+            </m:r>
+            <m:r>
+              <m:t>−</m:t>
+            </m:r>
+          </m:sup>
+        </m:sSup>
+      </m:oMath>
+      <w:r>
+        <w:t xml:space="preserve"> </w:t>
+      </w:r>
+      <w:r>
+        <w:t xml:space="preserve">ainsi que l'enrichissement en souris mâle dans les naissances issues d'accouplement de souris</w:t>
+      </w:r>
+      <w:r>
+        <w:t xml:space="preserve"> </w:t>
+      </w:r>
+      <w:r>
+        <w:rPr>
+          <w:i/>
+        </w:rPr>
+        <w:t xml:space="preserve">Dpy19l2</w:t>
+      </w:r>
+      <m:oMath>
+        <m:sSup>
+          <m:e>
+            <m:r>
+              <m:t/>
+            </m:r>
+          </m:e>
+          <m:sup>
+            <m:r>
+              <m:t>+</m:t>
+            </m:r>
+            <m:r>
+              <m:t>/</m:t>
+            </m:r>
+            <m:r>
+              <m:t>−</m:t>
+            </m:r>
+          </m:sup>
+        </m:sSup>
+      </m:oMath>
+      <w:r>
+        <w:t xml:space="preserve"> </w:t>
+      </w:r>
+      <w:r>
+        <w:t xml:space="preserve">que nous avons effectué une analyse comparative du transcriptome testiculaire de deux souris</w:t>
+      </w:r>
+      <w:r>
+        <w:t xml:space="preserve"> </w:t>
+      </w:r>
+      <w:r>
+        <w:rPr>
+          <w:i/>
+        </w:rPr>
+        <w:t xml:space="preserve">Dpy19l2</w:t>
+      </w:r>
+      <m:oMath>
+        <m:sSup>
+          <m:e>
+            <m:r>
+              <m:t/>
+            </m:r>
+          </m:e>
+          <m:sup>
+            <m:r>
+              <m:t>+</m:t>
+            </m:r>
+            <m:r>
+              <m:t>/</m:t>
+            </m:r>
+            <m:r>
+              <m:t>+</m:t>
+            </m:r>
+          </m:sup>
+        </m:sSup>
+      </m:oMath>
+      <w:r>
+        <w:t xml:space="preserve"> </w:t>
+      </w:r>
+      <w:r>
+        <w:t xml:space="preserve">(S1</w:t>
+      </w:r>
+      <w:r>
+        <w:rPr>
+          <w:vertAlign w:val="superscript"/>
+        </w:rPr>
+        <w:t xml:space="preserve">+</w:t>
+      </w:r>
+      <w:r>
+        <w:t xml:space="preserve"> </w:t>
+      </w:r>
+      <w:r>
+        <w:t xml:space="preserve">et S2</w:t>
+      </w:r>
+      <w:r>
+        <w:rPr>
+          <w:vertAlign w:val="superscript"/>
+        </w:rPr>
+        <w:t xml:space="preserve">+</w:t>
+      </w:r>
+      <w:r>
+        <w:t xml:space="preserve">) et deux souris</w:t>
+      </w:r>
+      <w:r>
+        <w:t xml:space="preserve"> </w:t>
+      </w:r>
+      <w:r>
+        <w:rPr>
+          <w:i/>
+        </w:rPr>
+        <w:t xml:space="preserve">Dpy19l2</w:t>
+      </w:r>
+      <m:oMath>
+        <m:sSup>
+          <m:e>
+            <m:r>
+              <m:t/>
+            </m:r>
+          </m:e>
+          <m:sup>
+            <m:r>
+              <m:t>−</m:t>
+            </m:r>
+            <m:r>
+              <m:t>/</m:t>
+            </m:r>
+            <m:r>
+              <m:t>−</m:t>
+            </m:r>
+          </m:sup>
+        </m:sSup>
+      </m:oMath>
+      <w:r>
+        <w:t xml:space="preserve"> </w:t>
+      </w:r>
+      <w:r>
+        <w:t xml:space="preserve">(S1</w:t>
+      </w:r>
+      <w:r>
+        <w:rPr>
+          <w:vertAlign w:val="superscript"/>
+        </w:rPr>
+        <w:t xml:space="preserve">-</w:t>
+      </w:r>
+      <w:r>
+        <w:t xml:space="preserve"> </w:t>
+      </w:r>
+      <w:r>
+        <w:t xml:space="preserve">et S2</w:t>
+      </w:r>
+      <w:r>
+        <w:rPr>
+          <w:vertAlign w:val="superscript"/>
+        </w:rPr>
+        <w:t xml:space="preserve">-</w:t>
+      </w:r>
+      <w:r>
+        <w:t xml:space="preserve">) ayant pour but de mettre en évidence d'eventuels dereglement transcriptionels chez la souris KO.</w:t>
+      </w:r>
+      <w:r>
+        <w:t xml:space="preserve"> </w:t>
+      </w:r>
+      <w:r>
+        <w:t xml:space="preserve">Pour effectuer ces analyses, nous avons donc extrait l'ARN testiculaire des 4 souris que nous avons ensuite hybridé sur des puces à ADN Affymetrix GeneChip® Mouse Exon 1.0 contenant des sondes pour 35.557 gènes murins. Cette étape nous a alors permi d'obtenir pour chacune des 4 souris les valeurs d'expression testiculaire de l'ensemble de leurs gènes. Pour chacun de ces gènes, nous avons donc chercher à savoir s'ils étaient différentiellement exprimés chez les sours S1</w:t>
+      </w:r>
+      <w:r>
+        <w:rPr>
+          <w:vertAlign w:val="superscript"/>
+        </w:rPr>
+        <w:t xml:space="preserve">-</w:t>
+      </w:r>
+      <w:r>
+        <w:t xml:space="preserve"> </w:t>
+      </w:r>
+      <w:r>
+        <w:t xml:space="preserve">et S2</w:t>
+      </w:r>
+      <w:r>
+        <w:rPr>
+          <w:vertAlign w:val="superscript"/>
+        </w:rPr>
+        <w:t xml:space="preserve">-</w:t>
+      </w:r>
+      <w:r>
+        <w:t xml:space="preserve"> </w:t>
+      </w:r>
+      <w:r>
+        <w:t xml:space="preserve">lorsqu'on comparait leur expression avec celle des souris S1</w:t>
+      </w:r>
+      <w:r>
+        <w:rPr>
+          <w:vertAlign w:val="superscript"/>
+        </w:rPr>
+        <w:t xml:space="preserve">+</w:t>
+      </w:r>
+      <w:r>
+        <w:t xml:space="preserve"> </w:t>
+      </w:r>
+      <w:r>
+        <w:t xml:space="preserve">et S2</w:t>
+      </w:r>
+      <w:r>
+        <w:rPr>
+          <w:vertAlign w:val="superscript"/>
+        </w:rPr>
+        <w:t xml:space="preserve">+</w:t>
+      </w:r>
+      <w:r>
+        <w:t xml:space="preserve">. Pour cela, nous avons calculé quatre ratios (R1, R2, R3 et R4) (</w:t>
+      </w:r>
+      <w:r>
+        <w:rPr>
+          <w:b/>
+        </w:rPr>
+        <w:t xml:space="preserve">Équation</w:t>
+      </w:r>
+      <w:r>
+        <w:t xml:space="preserve"> </w:t>
+      </w:r>
+      <w:r>
+        <w:t xml:space="preserve">: (3)). Les gènes pour lesquels au moins 3 de leurs ratio étaient</w:t>
+      </w:r>
+      <w:r>
+        <w:t xml:space="preserve"> </w:t>
+      </w:r>
+      <m:oMath>
+        <m:r>
+          <m:t>≥</m:t>
+        </m:r>
+      </m:oMath>
+      <w:r>
+        <w:t xml:space="preserve"> </w:t>
+      </w:r>
+      <w:r>
+        <w:t xml:space="preserve">1,7 furent considérés comme sur-exprimés tandis que ceux pour lesquels 3 de leurs ratio étaient</w:t>
+      </w:r>
+      <w:r>
+        <w:t xml:space="preserve"> </w:t>
+      </w:r>
+      <m:oMath>
+        <m:r>
+          <m:t>≤</m:t>
+        </m:r>
+      </m:oMath>
+      <w:r>
+        <w:t xml:space="preserve"> </w:t>
+      </w:r>
+      <w:r>
+        <w:t xml:space="preserve">0,58 (</w:t>
+      </w:r>
+      <m:oMath>
+        <m:f>
+          <m:fPr>
+            <m:type m:val="bar"/>
+          </m:fPr>
+          <m:num>
+            <m:r>
+              <m:t>1</m:t>
+            </m:r>
+          </m:num>
+          <m:den>
+            <m:r>
+              <m:t>1</m:t>
+            </m:r>
+            <m:r>
+              <m:t>,</m:t>
+            </m:r>
+            <m:r>
+              <m:t>7</m:t>
+            </m:r>
+          </m:den>
+        </m:f>
+      </m:oMath>
+      <w:r>
+        <w:t xml:space="preserve">) furent considérés comme sous-exprimés.</w:t>
+      </w:r>
+      <w:r>
+        <w:br w:type="textWrapping"/>
+      </w:r>
+    </w:p>
+    <w:p>
+      <w:pPr>
         <w:pStyle w:val="BodyText"/>
       </w:pPr>
       <w:r>
@@ -2688,15 +2913,30 @@
         <w:t xml:space="preserve"> </w:t>
       </w:r>
       <w:r>
-        <w:t xml:space="preserve">5</w:t>
-      </w:r>
-      <w:r>
-        <w:t xml:space="preserve">), dont 12 sont des protéines de liaison aux acides nucléiques (</w:t>
+        <w:t xml:space="preserve">6</w:t>
+      </w:r>
+      <w:r>
+        <w:t xml:space="preserve"> </w:t>
+      </w:r>
+      <w:r>
+        <w:t xml:space="preserve">-</w:t>
+      </w:r>
+      <w:r>
+        <w:t xml:space="preserve"> </w:t>
       </w:r>
       <w:r>
         <w:rPr>
           <w:b/>
         </w:rPr>
+        <w:t xml:space="preserve">A</w:t>
+      </w:r>
+      <w:r>
+        <w:t xml:space="preserve">), dont sont des protéines de liaison aux acides nucléiques (</w:t>
+      </w:r>
+      <w:r>
+        <w:rPr>
+          <w:b/>
+        </w:rPr>
         <w:t xml:space="preserve">Figure :</w:t>
       </w:r>
       <w:r>
@@ -2707,6 +2947,21 @@
       </w:r>
       <w:r>
         <w:t xml:space="preserve">6</w:t>
+      </w:r>
+      <w:r>
+        <w:t xml:space="preserve"> </w:t>
+      </w:r>
+      <w:r>
+        <w:t xml:space="preserve">-</w:t>
+      </w:r>
+      <w:r>
+        <w:t xml:space="preserve"> </w:t>
+      </w:r>
+      <w:r>
+        <w:rPr>
+          <w:b/>
+        </w:rPr>
+        <w:t xml:space="preserve">B</w:t>
       </w:r>
       <w:r>
         <w:t xml:space="preserve">) suggérant que</w:t>
@@ -2734,14 +2989,14 @@
       <w:r>
         <w:drawing>
           <wp:inline>
-            <wp:extent cx="4620126" cy="2310063"/>
+            <wp:extent cx="5334000" cy="6564923"/>
             <wp:effectExtent b="0" l="0" r="0" t="0"/>
-            <wp:docPr descr="Figure 5 Fonctions moléculaires affectées par au moins un gène dérégulé : Bndn = Binding, Ctly = Catalytic, Trnsc = Transcription, Strm = Structural molecule, Enzr = Enzyme regulator, Rcpt = Receptor, Motr = Motor" id="1" name="Picture"/>
+            <wp:docPr descr="Figure 6 Principales fonctions moléculaires affectées chez les souris Dpy19l2 KO : A : Liste des fonctions moléculaires affectées : Bndn = Binding, Ctly = Catalytic, Trnsc = Transcription, Strm = Structural molecule, Rcpt = Receptor. B : Détails des fonctions moléculaires affectées par les gènes dérégulés" id="1" name="Picture"/>
             <a:graphic>
               <a:graphicData uri="http://schemas.openxmlformats.org/drawingml/2006/picture">
                 <pic:pic>
                   <pic:nvPicPr>
-                    <pic:cNvPr descr="thesis_files/figure-docx/molfunc-1.png" id="0" name="Picture"/>
+                    <pic:cNvPr descr="thesis_files/figure-docx/plotmolfunction-1.png" id="0" name="Picture"/>
                     <pic:cNvPicPr>
                       <a:picLocks noChangeArrowheads="1" noChangeAspect="1"/>
                     </pic:cNvPicPr>
@@ -2755,7 +3010,7 @@
                   <pic:spPr bwMode="auto">
                     <a:xfrm>
                       <a:off x="0" y="0"/>
-                      <a:ext cx="4620126" cy="2310063"/>
+                      <a:ext cx="5334000" cy="6564923"/>
                     </a:xfrm>
                     <a:prstGeom prst="rect">
                       <a:avLst/>
@@ -2779,73 +3034,52 @@
         <w:pStyle w:val="ImageCaption"/>
       </w:pPr>
       <w:r>
-        <w:t xml:space="preserve">Figure 5 Fonctions moléculaires affectées par au moins un gène dérégulé : Bndn = Binding, Ctly = Catalytic, Trnsc = Transcription, Strm = Structural molecule, Enzr = Enzyme regulator, Rcpt = Receptor, Motr = Motor</w:t>
-      </w:r>
-    </w:p>
-    <w:p>
-      <w:pPr>
-        <w:pStyle w:val="SourceCode"/>
-      </w:pPr>
-      <w:r>
-        <w:rPr>
-          <w:rStyle w:val="VerbatimChar"/>
-        </w:rPr>
-        <w:t xml:space="preserve">Adding missing grouping variables: `Molecular functions`</w:t>
-      </w:r>
-    </w:p>
-    <w:p>
-      <w:pPr>
-        <w:pStyle w:val="FigureWithCaption"/>
-      </w:pPr>
-      <w:r>
-        <w:drawing>
-          <wp:inline>
-            <wp:extent cx="4620126" cy="2541069"/>
-            <wp:effectExtent b="0" l="0" r="0" t="0"/>
-            <wp:docPr descr="Figure 6 Détails des sites ciblés par les gènes dérégulés ayant la fonction moléculaire&quot;Binding&quot; : Les nombres présent au milieu des parts indiquent la quantité de gène impliqués dans cette fonction moléculaire" id="1" name="Picture"/>
-            <a:graphic>
-              <a:graphicData uri="http://schemas.openxmlformats.org/drawingml/2006/picture">
-                <pic:pic>
-                  <pic:nvPicPr>
-                    <pic:cNvPr descr="thesis_files/figure-docx/piemol-1.png" id="0" name="Picture"/>
-                    <pic:cNvPicPr>
-                      <a:picLocks noChangeArrowheads="1" noChangeAspect="1"/>
-                    </pic:cNvPicPr>
-                  </pic:nvPicPr>
-                  <pic:blipFill>
-                    <a:blip r:embed="rId36"/>
-                    <a:stretch>
-                      <a:fillRect/>
-                    </a:stretch>
-                  </pic:blipFill>
-                  <pic:spPr bwMode="auto">
-                    <a:xfrm>
-                      <a:off x="0" y="0"/>
-                      <a:ext cx="4620126" cy="2541069"/>
-                    </a:xfrm>
-                    <a:prstGeom prst="rect">
-                      <a:avLst/>
-                    </a:prstGeom>
-                    <a:noFill/>
-                    <a:ln w="9525">
-                      <a:noFill/>
-                      <a:headEnd/>
-                      <a:tailEnd/>
-                    </a:ln>
-                  </pic:spPr>
-                </pic:pic>
-              </a:graphicData>
-            </a:graphic>
-          </wp:inline>
-        </w:drawing>
-      </w:r>
-    </w:p>
-    <w:p>
-      <w:pPr>
-        <w:pStyle w:val="ImageCaption"/>
-      </w:pPr>
-      <w:r>
-        <w:t xml:space="preserve">Figure 6 Détails des sites ciblés par les gènes dérégulés ayant la fonction moléculaire"Binding" : Les nombres présent au milieu des parts indiquent la quantité de gène impliqués dans cette fonction moléculaire</w:t>
+        <w:t xml:space="preserve">Figure 6 Principales fonctions moléculaires affectées chez les souris</w:t>
+      </w:r>
+      <w:r>
+        <w:t xml:space="preserve"> </w:t>
+      </w:r>
+      <w:r>
+        <w:rPr>
+          <w:i/>
+        </w:rPr>
+        <w:t xml:space="preserve">Dpy19l2</w:t>
+      </w:r>
+      <w:r>
+        <w:t xml:space="preserve"> </w:t>
+      </w:r>
+      <w:r>
+        <w:t xml:space="preserve">KO :</w:t>
+      </w:r>
+      <w:r>
+        <w:t xml:space="preserve"> </w:t>
+      </w:r>
+      <w:r>
+        <w:rPr>
+          <w:b/>
+        </w:rPr>
+        <w:t xml:space="preserve">A</w:t>
+      </w:r>
+      <w:r>
+        <w:t xml:space="preserve"> </w:t>
+      </w:r>
+      <w:r>
+        <w:t xml:space="preserve">: Liste des fonctions moléculaires affectées : Bndn = Binding, Ctly = Catalytic, Trnsc = Transcription, Strm = Structural molecule, Rcpt = Receptor.</w:t>
+      </w:r>
+      <w:r>
+        <w:t xml:space="preserve"> </w:t>
+      </w:r>
+      <w:r>
+        <w:rPr>
+          <w:b/>
+        </w:rPr>
+        <w:t xml:space="preserve">B</w:t>
+      </w:r>
+      <w:r>
+        <w:t xml:space="preserve"> </w:t>
+      </w:r>
+      <w:r>
+        <w:t xml:space="preserve">: Détails des fonctions moléculaires affectées par les gènes dérégulés</w:t>
       </w:r>
     </w:p>
     <w:p>
@@ -2853,16 +3087,65 @@
         <w:pStyle w:val="BodyText"/>
       </w:pPr>
       <w:r>
-        <w:t xml:space="preserve">Au cours de cette étude nous n'avons pas pu mettre en évidence la cause expliquant le biais de sexe observé dans les naissance des souris. De même aucune dérégulation dans l'expression du gène</w:t>
-      </w:r>
-      <w:r>
-        <w:t xml:space="preserve"> </w:t>
-      </w:r>
-      <w:r>
-        <w:rPr>
-          <w:i/>
-        </w:rPr>
-        <w:t xml:space="preserve">Plc</w:t>
+        <w:t xml:space="preserve">Cette étude a pour nous été l'occasion de mieux caractérisé la protéine</w:t>
+      </w:r>
+      <w:r>
+        <w:t xml:space="preserve"> </w:t>
+      </w:r>
+      <w:r>
+        <w:rPr>
+          <w:i/>
+        </w:rPr>
+        <w:t xml:space="preserve">Dpy19l2</w:t>
+      </w:r>
+      <w:r>
+        <w:t xml:space="preserve"> </w:t>
+      </w:r>
+      <w:r>
+        <w:t xml:space="preserve">chez la souris. Nous avons ainsi pu montrer que les souris</w:t>
+      </w:r>
+      <w:r>
+        <w:t xml:space="preserve"> </w:t>
+      </w:r>
+      <w:r>
+        <w:rPr>
+          <w:i/>
+        </w:rPr>
+        <w:t xml:space="preserve">Dpy19l2</w:t>
+      </w:r>
+      <m:oMath>
+        <m:sSup>
+          <m:e>
+            <m:r>
+              <m:t/>
+            </m:r>
+          </m:e>
+          <m:sup>
+            <m:r>
+              <m:t>−</m:t>
+            </m:r>
+            <m:r>
+              <m:t>/</m:t>
+            </m:r>
+            <m:r>
+              <m:t>−</m:t>
+            </m:r>
+          </m:sup>
+        </m:sSup>
+      </m:oMath>
+      <w:r>
+        <w:t xml:space="preserve"> </w:t>
+      </w:r>
+      <w:r>
+        <w:t xml:space="preserve">présentaient des déréglements transcriptionels affectant plusieurs fonctions moléculaires pouvant ainsi expliquer, du moins en partie, les nombreux défauts morphologiques caractérisant les spermatozoïdes globozoocéphales. De même, nous avons pu observer un déréglement de nombreux gènes impliqués dans la liaison d'acide nucléique et de protéine pouvant ainsi expliquer les défauts d'ancrage de l'acrosome au noyau chez les spermatozoïdes globozoocéphales.</w:t>
+      </w:r>
+    </w:p>
+    <w:p>
+      <w:pPr>
+        <w:pStyle w:val="BodyText"/>
+      </w:pPr>
+      <w:r>
+        <w:t xml:space="preserve">Ces résultats ne nous ont cependant pas permis d'expliquer l'abscence de la protéine Plc</w:t>
       </w:r>
       <m:oMath>
         <m:r>
@@ -2873,7 +3156,27 @@
         <w:t xml:space="preserve"> </w:t>
       </w:r>
       <w:r>
-        <w:t xml:space="preserve">n'a pu être observé. Cependant, et que ceux-ci soient modestes, nous avons montrés que les souris</w:t>
+        <w:t xml:space="preserve">dans le spermatozoïde globocéphale murin l'expression du gène</w:t>
+      </w:r>
+      <w:r>
+        <w:t xml:space="preserve"> </w:t>
+      </w:r>
+      <w:r>
+        <w:rPr>
+          <w:i/>
+        </w:rPr>
+        <w:t xml:space="preserve">Plc</w:t>
+      </w:r>
+      <m:oMath>
+        <m:r>
+          <m:t>ζ</m:t>
+        </m:r>
+      </m:oMath>
+      <w:r>
+        <w:t xml:space="preserve"> </w:t>
+      </w:r>
+      <w:r>
+        <w:t xml:space="preserve">n'ayant montré aucune dérugulation chez la souris</w:t>
       </w:r>
       <w:r>
         <w:t xml:space="preserve"> </w:t>
@@ -2883,23 +3186,50 @@
           <w:i/>
         </w:rPr>
         <w:t xml:space="preserve">Dpy19l2</w:t>
+      </w:r>
+      <w:r>
+        <w:rPr>
+          <w:vertAlign w:val="superscript"/>
+        </w:rPr>
+        <w:t xml:space="preserve">-/-</w:t>
+      </w:r>
+      <w:r>
+        <w:t xml:space="preserve">. De même, aucun des gèes retrouvés comme dérégulé ne nous a permis d'expliquer le biais de sexe que nous avions observés. Cela n'a pas été une surprise pour nous puisque après avoir entamé notre étude, une dernière portée issues d'un croisement de souris</w:t>
+      </w:r>
+      <w:r>
+        <w:t xml:space="preserve"> </w:t>
+      </w:r>
+      <w:r>
+        <w:rPr>
+          <w:i/>
+        </w:rPr>
+        <w:t xml:space="preserve">Dpy19l2</w:t>
+      </w:r>
+      <w:r>
+        <w:rPr>
+          <w:vertAlign w:val="superscript"/>
+        </w:rPr>
+        <w:t xml:space="preserve">+/-</w:t>
+      </w:r>
+      <w:r>
+        <w:t xml:space="preserve"> </w:t>
+      </w:r>
+      <w:r>
+        <w:t xml:space="preserve">a vus le jours. Celle-ci état composée de 4 souriceaux mâles et de 4 souriceaux femelles. Ainsi, avec un total de 32 souris mâles pour 20 souris femelles, la p-valeur de notre test du</w:t>
+      </w:r>
+      <w:r>
+        <w:t xml:space="preserve"> </w:t>
       </w:r>
       <m:oMath>
         <m:sSup>
           <m:e>
             <m:r>
-              <m:t/>
+              <m:t>χ</m:t>
             </m:r>
           </m:e>
           <m:sup>
             <m:r>
-              <m:t>−</m:t>
-            </m:r>
-            <m:r>
-              <m:t>/</m:t>
-            </m:r>
-            <m:r>
-              <m:t>−</m:t>
+              <m:t>2</m:t>
             </m:r>
           </m:sup>
         </m:sSup>
@@ -2908,17 +3238,168 @@
         <w:t xml:space="preserve"> </w:t>
       </w:r>
       <w:r>
-        <w:t xml:space="preserve">présentaient des déréglements transcriptionels affectant plusieurs fonctions moléculaires pouvant ainsi expliquer, du moins en partie, les nombreux défauts morphologiques caractérisant les spermatozoïdes globozoocéphales. De même, nous avons pu observer un déréglement de nombreux gènes impliqués dans la liaison d'acide nucléique et de protéine pouvant ainsi expliquer les défauts d'ancrage de l'acrosome au noyau chez les spermatozoïdes globozoocéphales.</w:t>
+        <w:t xml:space="preserve">à 0.0635765 laissant cete fois-ci supposer la non-existence d'un biais de sexe dans les naissances issues d'un croisement de souris</w:t>
+      </w:r>
+      <w:r>
+        <w:t xml:space="preserve"> </w:t>
+      </w:r>
+      <w:r>
+        <w:rPr>
+          <w:i/>
+        </w:rPr>
+        <w:t xml:space="preserve">Dpy19l2</w:t>
+      </w:r>
+      <w:r>
+        <w:rPr>
+          <w:vertAlign w:val="superscript"/>
+        </w:rPr>
+        <w:t xml:space="preserve">-/-</w:t>
+      </w:r>
+      <w:r>
+        <w:t xml:space="preserve">.</w:t>
       </w:r>
     </w:p>
     <w:p>
       <w:pPr>
         <w:pStyle w:val="Heading2"/>
       </w:pPr>
-      <w:bookmarkStart w:id="37" w:name="conclusion"/>
+      <w:bookmarkStart w:id="36" w:name="conclusion"/>
+      <w:bookmarkEnd w:id="36"/>
+      <w:r>
+        <w:t xml:space="preserve">Conclusion</w:t>
+      </w:r>
+    </w:p>
+    <w:p>
+      <w:pPr>
+        <w:pStyle w:val="FirstParagraph"/>
+      </w:pPr>
+      <w:r>
+        <w:t xml:space="preserve">Ces deux études nous ont permis d'aquérir une meilleure compréhension des fonctions moléculaires de la protéine impliquant la protéine DPY19L2 dont la délétion du gène</w:t>
+      </w:r>
+      <w:r>
+        <w:t xml:space="preserve"> </w:t>
+      </w:r>
+      <w:r>
+        <w:rPr>
+          <w:i/>
+        </w:rPr>
+        <w:t xml:space="preserve">DPY19L2</w:t>
+      </w:r>
+      <w:r>
+        <w:t xml:space="preserve"> </w:t>
+      </w:r>
+      <w:r>
+        <w:t xml:space="preserve">codant pour celle-ci est la principale cause de globozoospermie chez l'homme.</w:t>
+      </w:r>
+    </w:p>
+    <w:p>
+      <w:pPr>
+        <w:pStyle w:val="BodyText"/>
+      </w:pPr>
+      <w:r>
+        <w:t xml:space="preserve">Les résultats de ces études ont été publiés dans deux articles dont je suis respectivement 3</w:t>
+      </w:r>
+      <w:r>
+        <w:rPr>
+          <w:vertAlign w:val="superscript"/>
+        </w:rPr>
+        <w:t xml:space="preserve">ième</w:t>
+      </w:r>
+      <w:r>
+        <w:t xml:space="preserve"> </w:t>
+      </w:r>
+      <w:r>
+        <w:t xml:space="preserve">et 1</w:t>
+      </w:r>
+      <w:r>
+        <w:rPr>
+          <w:vertAlign w:val="superscript"/>
+        </w:rPr>
+        <w:t xml:space="preserve">ier</w:t>
+      </w:r>
+      <w:r>
+        <w:t xml:space="preserve"> </w:t>
+      </w:r>
+      <w:r>
+        <w:t xml:space="preserve">auteur :</w:t>
+      </w:r>
+    </w:p>
+    <w:p>
+      <w:pPr>
+        <w:pStyle w:val="Compact"/>
+        <w:numPr>
+          <w:numId w:val="1001"/>
+          <w:ilvl w:val="0"/>
+        </w:numPr>
+      </w:pPr>
+      <w:hyperlink w:anchor="mecamut">
+        <w:r>
+          <w:rPr>
+            <w:b/>
+            <w:rStyle w:val="Hyperlink"/>
+          </w:rPr>
+          <w:t xml:space="preserve">Fine Characterisation of a Recombination Hotspot at the DPY19L2 Locus and Resolution of the Paradoxical Excess of Duplications over Deletions in the General Population</w:t>
+        </w:r>
+      </w:hyperlink>
+      <w:r>
+        <w:t xml:space="preserve"> </w:t>
+      </w:r>
+      <w:r>
+        <w:t xml:space="preserve">: au cours de cette étude j'ai participé à divers manipulation de biologie moléculaire tel que l'extraction d'ADN spermatique, quantification des délétions / duplications</w:t>
+      </w:r>
+      <w:r>
+        <w:t xml:space="preserve"> </w:t>
+      </w:r>
+      <w:r>
+        <w:rPr>
+          <w:i/>
+        </w:rPr>
+        <w:t xml:space="preserve">de novo</w:t>
+      </w:r>
+      <w:r>
+        <w:t xml:space="preserve">. De même, j'ai pu contribuer au divers analyses statistiques.</w:t>
+      </w:r>
+      <w:r>
+        <w:br w:type="textWrapping"/>
+      </w:r>
+    </w:p>
+    <w:p>
+      <w:pPr>
+        <w:pStyle w:val="Compact"/>
+        <w:numPr>
+          <w:numId w:val="1001"/>
+          <w:ilvl w:val="0"/>
+        </w:numPr>
+      </w:pPr>
+      <w:hyperlink w:anchor="transcriptome">
+        <w:r>
+          <w:rPr>
+            <w:b/>
+            <w:rStyle w:val="Hyperlink"/>
+          </w:rPr>
+          <w:t xml:space="preserve">Comparative testicular transcriptome of wild type and globozoospermic Dpy19l2 knock out mice</w:t>
+        </w:r>
+      </w:hyperlink>
+      <w:r>
+        <w:t xml:space="preserve"> </w:t>
+      </w:r>
+      <w:r>
+        <w:t xml:space="preserve">: Dans cette étude j'ai pu effectuer l'intégralité des manipulation de biomoléculaire (extraction de l'ARN testiculaire de souris et analyse sur puce) de même que l'intégralité de l'analyse bioinformatique des résultats.</w:t>
+      </w:r>
+    </w:p>
+    <w:p>
+      <w:pPr>
+        <w:pStyle w:val="FirstParagraph"/>
+      </w:pPr>
+    </w:p>
+    <w:p>
+      <w:pPr>
+        <w:pStyle w:val="Heading1"/>
+      </w:pPr>
+      <w:bookmarkStart w:id="37" w:name="references"/>
       <w:bookmarkEnd w:id="37"/>
       <w:r>
-        <w:t xml:space="preserve">Conclusion</w:t>
+        <w:t xml:space="preserve">References</w:t>
       </w:r>
     </w:p>
     <w:p>
@@ -2928,21 +3409,6 @@
     </w:p>
     <w:p>
       <w:pPr>
-        <w:pStyle w:val="Heading1"/>
-      </w:pPr>
-      <w:bookmarkStart w:id="38" w:name="references"/>
-      <w:bookmarkEnd w:id="38"/>
-      <w:r>
-        <w:t xml:space="preserve">References</w:t>
-      </w:r>
-    </w:p>
-    <w:p>
-      <w:pPr>
-        <w:pStyle w:val="FirstParagraph"/>
-      </w:pPr>
-    </w:p>
-    <w:p>
-      <w:pPr>
         <w:pStyle w:val="BodyText"/>
       </w:pPr>
       <w:r>
@@ -2982,6 +3448,49 @@
       </w:r>
       <w:r>
         <w:t xml:space="preserve">(5583), 1003–1007.</w:t>
+      </w:r>
+      <w:r>
+        <w:t xml:space="preserve"> </w:t>
+      </w:r>
+      <w:hyperlink r:id="rId38">
+        <w:r>
+          <w:rPr>
+            <w:rStyle w:val="Hyperlink"/>
+          </w:rPr>
+          <w:t xml:space="preserve">http://doi.org/10.1126/science.1072047</w:t>
+        </w:r>
+      </w:hyperlink>
+    </w:p>
+    <w:p>
+      <w:pPr>
+        <w:pStyle w:val="Bibliography"/>
+      </w:pPr>
+      <w:r>
+        <w:t xml:space="preserve">Baudat, F., Buard, J., Grey, C., Fledel-Alon, A., Ober, C., Przeworski, M., … Massy, B. de. (2010). PRDM9 is a major determinant of meiotic recombination hotspots in humans and mice.</w:t>
+      </w:r>
+      <w:r>
+        <w:t xml:space="preserve"> </w:t>
+      </w:r>
+      <w:r>
+        <w:rPr>
+          <w:i/>
+        </w:rPr>
+        <w:t xml:space="preserve">Science (New York, N.Y.)</w:t>
+      </w:r>
+      <w:r>
+        <w:t xml:space="preserve">,</w:t>
+      </w:r>
+      <w:r>
+        <w:t xml:space="preserve"> </w:t>
+      </w:r>
+      <w:r>
+        <w:rPr>
+          <w:i/>
+        </w:rPr>
+        <w:t xml:space="preserve">327</w:t>
+      </w:r>
+      <w:r>
+        <w:t xml:space="preserve">(5967), 836–40.</w:t>
       </w:r>
       <w:r>
         <w:t xml:space="preserve"> </w:t>
@@ -2991,7 +3500,7 @@
           <w:rPr>
             <w:rStyle w:val="Hyperlink"/>
           </w:rPr>
-          <w:t xml:space="preserve">http://doi.org/10.1126/science.1072047</w:t>
+          <w:t xml:space="preserve">http://doi.org/10.1126/science.1183439</w:t>
         </w:r>
       </w:hyperlink>
     </w:p>
@@ -3461,6 +3970,49 @@
         <w:pStyle w:val="Bibliography"/>
       </w:pPr>
       <w:r>
+        <w:t xml:space="preserve">Parvanov, E. D., Petkov, P. M., &amp; Paigen, K. (2010). Prdm9 controls activation of mammalian recombination hotspots.</w:t>
+      </w:r>
+      <w:r>
+        <w:t xml:space="preserve"> </w:t>
+      </w:r>
+      <w:r>
+        <w:rPr>
+          <w:i/>
+        </w:rPr>
+        <w:t xml:space="preserve">Science (New York, N.Y.)</w:t>
+      </w:r>
+      <w:r>
+        <w:t xml:space="preserve">,</w:t>
+      </w:r>
+      <w:r>
+        <w:t xml:space="preserve"> </w:t>
+      </w:r>
+      <w:r>
+        <w:rPr>
+          <w:i/>
+        </w:rPr>
+        <w:t xml:space="preserve">327</w:t>
+      </w:r>
+      <w:r>
+        <w:t xml:space="preserve">(5967), 835.</w:t>
+      </w:r>
+      <w:r>
+        <w:t xml:space="preserve"> </w:t>
+      </w:r>
+      <w:hyperlink r:id="rId51">
+        <w:r>
+          <w:rPr>
+            <w:rStyle w:val="Hyperlink"/>
+          </w:rPr>
+          <w:t xml:space="preserve">http://doi.org/10.1126/science.1181495</w:t>
+        </w:r>
+      </w:hyperlink>
+    </w:p>
+    <w:p>
+      <w:pPr>
+        <w:pStyle w:val="Bibliography"/>
+      </w:pPr>
+      <w:r>
         <w:t xml:space="preserve">Pedersen, H., &amp; Rebbe, H. (1974). Fine structure of round-headed human spermatozoa.</w:t>
       </w:r>
       <w:r>
@@ -3490,7 +4042,7 @@
       <w:r>
         <w:t xml:space="preserve"> </w:t>
       </w:r>
-      <w:hyperlink r:id="rId51">
+      <w:hyperlink r:id="rId52">
         <w:r>
           <w:rPr>
             <w:rStyle w:val="Hyperlink"/>
@@ -3533,7 +4085,7 @@
       <w:r>
         <w:t xml:space="preserve"> </w:t>
       </w:r>
-      <w:hyperlink r:id="rId52">
+      <w:hyperlink r:id="rId53">
         <w:r>
           <w:rPr>
             <w:rStyle w:val="Hyperlink"/>
@@ -3576,7 +4128,7 @@
       <w:r>
         <w:t xml:space="preserve"> </w:t>
       </w:r>
-      <w:hyperlink r:id="rId53">
+      <w:hyperlink r:id="rId54">
         <w:r>
           <w:rPr>
             <w:rStyle w:val="Hyperlink"/>
@@ -3619,7 +4171,7 @@
       <w:r>
         <w:t xml:space="preserve"> </w:t>
       </w:r>
-      <w:hyperlink r:id="rId54">
+      <w:hyperlink r:id="rId55">
         <w:r>
           <w:rPr>
             <w:rStyle w:val="Hyperlink"/>
@@ -3662,7 +4214,7 @@
       <w:r>
         <w:t xml:space="preserve"> </w:t>
       </w:r>
-      <w:hyperlink r:id="rId55">
+      <w:hyperlink r:id="rId56">
         <w:r>
           <w:rPr>
             <w:rStyle w:val="Hyperlink"/>
@@ -3716,7 +4268,7 @@
       <w:r>
         <w:t xml:space="preserve"> </w:t>
       </w:r>
-      <w:hyperlink r:id="rId56">
+      <w:hyperlink r:id="rId57">
         <w:r>
           <w:rPr>
             <w:rStyle w:val="Hyperlink"/>
@@ -3759,7 +4311,7 @@
       <w:r>
         <w:t xml:space="preserve"> </w:t>
       </w:r>
-      <w:hyperlink r:id="rId57">
+      <w:hyperlink r:id="rId58">
         <w:r>
           <w:rPr>
             <w:rStyle w:val="Hyperlink"/>
@@ -3802,7 +4354,7 @@
       <w:r>
         <w:t xml:space="preserve"> </w:t>
       </w:r>
-      <w:hyperlink r:id="rId58">
+      <w:hyperlink r:id="rId59">
         <w:r>
           <w:rPr>
             <w:rStyle w:val="Hyperlink"/>
@@ -3919,7 +4471,7 @@
     </w:lvl>
   </w:abstractNum>
   <w:abstractNum w:abstractNumId="990">
-    <w:nsid w:val="4762433b"/>
+    <w:nsid w:val="c375c8da"/>
     <w:multiLevelType w:val="multilevel"/>
     <w:lvl w:ilvl="0">
       <w:numFmt w:val="bullet"/>
@@ -4000,7 +4552,7 @@
     </w:lvl>
   </w:abstractNum>
   <w:abstractNum w:abstractNumId="99411">
-    <w:nsid w:val="3d531171"/>
+    <w:nsid w:val="6adc476c"/>
     <w:multiLevelType w:val="multilevel"/>
     <w:lvl w:ilvl="0">
       <w:start w:val="1"/>

</xml_diff>